<commit_message>
Cambios en manuales de instalación y de usuario
</commit_message>
<xml_diff>
--- a/Manuales y Memoria/Manual de Instalacion.docx
+++ b/Manuales y Memoria/Manual de Instalacion.docx
@@ -214,17 +214,8 @@
                   <w:rFonts w:asciiTheme="majorHAnsi" w:hAnsiTheme="majorHAnsi"/>
                   <w:lang w:val="es-AR"/>
                 </w:rPr>
-                <w:t xml:space="preserve">VASPA </w:t>
+                <w:t>VASPA Team</w:t>
               </w:r>
-              <w:proofErr w:type="spellStart"/>
-              <w:r>
-                <w:rPr>
-                  <w:rFonts w:asciiTheme="majorHAnsi" w:hAnsiTheme="majorHAnsi"/>
-                  <w:lang w:val="es-AR"/>
-                </w:rPr>
-                <w:t>Team</w:t>
-              </w:r>
-              <w:proofErr w:type="spellEnd"/>
             </w:p>
           </w:sdtContent>
         </w:sdt>
@@ -622,7 +613,7 @@
               <w:noProof/>
               <w:sz w:val="22"/>
               <w:szCs w:val="22"/>
-              <w:lang w:eastAsia="es-ES"/>
+              <w:lang w:val="es-AR" w:eastAsia="es-AR"/>
             </w:rPr>
           </w:pPr>
           <w:r>
@@ -634,7 +625,7 @@
           <w:r>
             <w:fldChar w:fldCharType="separate"/>
           </w:r>
-          <w:hyperlink w:anchor="_Toc257629168" w:history="1">
+          <w:hyperlink w:anchor="_Toc53328134" w:history="1">
             <w:r>
               <w:rPr>
                 <w:rStyle w:val="Hipervnculo"/>
@@ -661,7 +652,7 @@
                 <w:noProof/>
                 <w:webHidden/>
               </w:rPr>
-              <w:instrText xml:space="preserve"> PAGEREF _Toc257629168 \h </w:instrText>
+              <w:instrText xml:space="preserve"> PAGEREF _Toc53328134 \h </w:instrText>
             </w:r>
             <w:r>
               <w:rPr>
@@ -681,7 +672,7 @@
                 <w:noProof/>
                 <w:webHidden/>
               </w:rPr>
-              <w:t>3</w:t>
+              <w:t>4</w:t>
             </w:r>
             <w:r>
               <w:rPr>
@@ -702,10 +693,10 @@
               <w:noProof/>
               <w:sz w:val="22"/>
               <w:szCs w:val="22"/>
-              <w:lang w:eastAsia="es-ES"/>
+              <w:lang w:val="es-AR" w:eastAsia="es-AR"/>
             </w:rPr>
           </w:pPr>
-          <w:hyperlink w:anchor="_Toc257629169" w:history="1">
+          <w:hyperlink w:anchor="_Toc53328135" w:history="1">
             <w:r>
               <w:rPr>
                 <w:rStyle w:val="Hipervnculo"/>
@@ -732,7 +723,7 @@
                 <w:noProof/>
                 <w:webHidden/>
               </w:rPr>
-              <w:instrText xml:space="preserve"> PAGEREF _Toc257629169 \h </w:instrText>
+              <w:instrText xml:space="preserve"> PAGEREF _Toc53328135 \h </w:instrText>
             </w:r>
             <w:r>
               <w:rPr>
@@ -752,7 +743,149 @@
                 <w:noProof/>
                 <w:webHidden/>
               </w:rPr>
-              <w:t>3</w:t>
+              <w:t>4</w:t>
+            </w:r>
+            <w:r>
+              <w:rPr>
+                <w:noProof/>
+                <w:webHidden/>
+              </w:rPr>
+              <w:fldChar w:fldCharType="end"/>
+            </w:r>
+          </w:hyperlink>
+        </w:p>
+        <w:p>
+          <w:pPr>
+            <w:pStyle w:val="TDC1"/>
+            <w:rPr>
+              <w:rFonts w:eastAsiaTheme="minorEastAsia"/>
+              <w:b w:val="0"/>
+              <w:bCs w:val="0"/>
+              <w:noProof/>
+              <w:sz w:val="22"/>
+              <w:szCs w:val="22"/>
+              <w:lang w:val="es-AR" w:eastAsia="es-AR"/>
+            </w:rPr>
+          </w:pPr>
+          <w:hyperlink w:anchor="_Toc53328136" w:history="1">
+            <w:r>
+              <w:rPr>
+                <w:rStyle w:val="Hipervnculo"/>
+                <w:noProof/>
+              </w:rPr>
+              <w:t>Requerimientos del Sistema</w:t>
+            </w:r>
+            <w:r>
+              <w:rPr>
+                <w:noProof/>
+                <w:webHidden/>
+              </w:rPr>
+              <w:tab/>
+            </w:r>
+            <w:r>
+              <w:rPr>
+                <w:noProof/>
+                <w:webHidden/>
+              </w:rPr>
+              <w:fldChar w:fldCharType="begin"/>
+            </w:r>
+            <w:r>
+              <w:rPr>
+                <w:noProof/>
+                <w:webHidden/>
+              </w:rPr>
+              <w:instrText xml:space="preserve"> PAGEREF _Toc53328136 \h </w:instrText>
+            </w:r>
+            <w:r>
+              <w:rPr>
+                <w:noProof/>
+                <w:webHidden/>
+              </w:rPr>
+            </w:r>
+            <w:r>
+              <w:rPr>
+                <w:noProof/>
+                <w:webHidden/>
+              </w:rPr>
+              <w:fldChar w:fldCharType="separate"/>
+            </w:r>
+            <w:r>
+              <w:rPr>
+                <w:noProof/>
+                <w:webHidden/>
+              </w:rPr>
+              <w:t>4</w:t>
+            </w:r>
+            <w:r>
+              <w:rPr>
+                <w:noProof/>
+                <w:webHidden/>
+              </w:rPr>
+              <w:fldChar w:fldCharType="end"/>
+            </w:r>
+          </w:hyperlink>
+        </w:p>
+        <w:p>
+          <w:pPr>
+            <w:pStyle w:val="TDC1"/>
+            <w:rPr>
+              <w:rFonts w:eastAsiaTheme="minorEastAsia"/>
+              <w:b w:val="0"/>
+              <w:bCs w:val="0"/>
+              <w:noProof/>
+              <w:sz w:val="22"/>
+              <w:szCs w:val="22"/>
+              <w:lang w:val="es-AR" w:eastAsia="es-AR"/>
+            </w:rPr>
+          </w:pPr>
+          <w:hyperlink w:anchor="_Toc53328137" w:history="1">
+            <w:r>
+              <w:rPr>
+                <w:rStyle w:val="Hipervnculo"/>
+                <w:noProof/>
+              </w:rPr>
+              <w:t>Instalación</w:t>
+            </w:r>
+            <w:r>
+              <w:rPr>
+                <w:noProof/>
+                <w:webHidden/>
+              </w:rPr>
+              <w:tab/>
+            </w:r>
+            <w:r>
+              <w:rPr>
+                <w:noProof/>
+                <w:webHidden/>
+              </w:rPr>
+              <w:fldChar w:fldCharType="begin"/>
+            </w:r>
+            <w:r>
+              <w:rPr>
+                <w:noProof/>
+                <w:webHidden/>
+              </w:rPr>
+              <w:instrText xml:space="preserve"> PAGEREF _Toc53328137 \h </w:instrText>
+            </w:r>
+            <w:r>
+              <w:rPr>
+                <w:noProof/>
+                <w:webHidden/>
+              </w:rPr>
+            </w:r>
+            <w:r>
+              <w:rPr>
+                <w:noProof/>
+                <w:webHidden/>
+              </w:rPr>
+              <w:fldChar w:fldCharType="separate"/>
+            </w:r>
+            <w:r>
+              <w:rPr>
+                <w:noProof/>
+                <w:webHidden/>
+              </w:rPr>
+              <w:t>5</w:t>
             </w:r>
             <w:r>
               <w:rPr>
@@ -773,16 +906,16 @@
               <w:noProof/>
               <w:sz w:val="22"/>
               <w:szCs w:val="22"/>
-              <w:lang w:eastAsia="es-ES"/>
+              <w:lang w:val="es-AR" w:eastAsia="es-AR"/>
             </w:rPr>
           </w:pPr>
-          <w:hyperlink w:anchor="_Toc257629170" w:history="1">
+          <w:hyperlink w:anchor="_Toc53328138" w:history="1">
             <w:r>
               <w:rPr>
                 <w:rStyle w:val="Hipervnculo"/>
                 <w:noProof/>
               </w:rPr>
-              <w:t>Documentos relacionados</w:t>
+              <w:t>Instalar otro Software</w:t>
             </w:r>
             <w:r>
               <w:rPr>
@@ -803,7 +936,7 @@
                 <w:noProof/>
                 <w:webHidden/>
               </w:rPr>
-              <w:instrText xml:space="preserve"> PAGEREF _Toc257629170 \h </w:instrText>
+              <w:instrText xml:space="preserve"> PAGEREF _Toc53328138 \h </w:instrText>
             </w:r>
             <w:r>
               <w:rPr>
@@ -823,7 +956,78 @@
                 <w:noProof/>
                 <w:webHidden/>
               </w:rPr>
-              <w:t>3</w:t>
+              <w:t>5</w:t>
+            </w:r>
+            <w:r>
+              <w:rPr>
+                <w:noProof/>
+                <w:webHidden/>
+              </w:rPr>
+              <w:fldChar w:fldCharType="end"/>
+            </w:r>
+          </w:hyperlink>
+        </w:p>
+        <w:p>
+          <w:pPr>
+            <w:pStyle w:val="TDC2"/>
+            <w:rPr>
+              <w:rFonts w:eastAsiaTheme="minorEastAsia"/>
+              <w:i w:val="0"/>
+              <w:iCs w:val="0"/>
+              <w:noProof/>
+              <w:sz w:val="22"/>
+              <w:szCs w:val="22"/>
+              <w:lang w:val="es-AR" w:eastAsia="es-AR"/>
+            </w:rPr>
+          </w:pPr>
+          <w:hyperlink w:anchor="_Toc53328139" w:history="1">
+            <w:r>
+              <w:rPr>
+                <w:rStyle w:val="Hipervnculo"/>
+                <w:noProof/>
+              </w:rPr>
+              <w:t>Instalar el Producto</w:t>
+            </w:r>
+            <w:r>
+              <w:rPr>
+                <w:noProof/>
+                <w:webHidden/>
+              </w:rPr>
+              <w:tab/>
+            </w:r>
+            <w:r>
+              <w:rPr>
+                <w:noProof/>
+                <w:webHidden/>
+              </w:rPr>
+              <w:fldChar w:fldCharType="begin"/>
+            </w:r>
+            <w:r>
+              <w:rPr>
+                <w:noProof/>
+                <w:webHidden/>
+              </w:rPr>
+              <w:instrText xml:space="preserve"> PAGEREF _Toc53328139 \h </w:instrText>
+            </w:r>
+            <w:r>
+              <w:rPr>
+                <w:noProof/>
+                <w:webHidden/>
+              </w:rPr>
+            </w:r>
+            <w:r>
+              <w:rPr>
+                <w:noProof/>
+                <w:webHidden/>
+              </w:rPr>
+              <w:fldChar w:fldCharType="separate"/>
+            </w:r>
+            <w:r>
+              <w:rPr>
+                <w:noProof/>
+                <w:webHidden/>
+              </w:rPr>
+              <w:t>5</w:t>
             </w:r>
             <w:r>
               <w:rPr>
@@ -844,16 +1048,16 @@
               <w:noProof/>
               <w:sz w:val="22"/>
               <w:szCs w:val="22"/>
-              <w:lang w:eastAsia="es-ES"/>
+              <w:lang w:val="es-AR" w:eastAsia="es-AR"/>
             </w:rPr>
           </w:pPr>
-          <w:hyperlink w:anchor="_Toc257629171" w:history="1">
+          <w:hyperlink w:anchor="_Toc53328140" w:history="1">
             <w:r>
               <w:rPr>
                 <w:rStyle w:val="Hipervnculo"/>
                 <w:noProof/>
               </w:rPr>
-              <w:t>Requerimientos Mínimos del Sistema</w:t>
+              <w:t>Desinstalar el Producto Software</w:t>
             </w:r>
             <w:r>
               <w:rPr>
@@ -874,7 +1078,7 @@
                 <w:noProof/>
                 <w:webHidden/>
               </w:rPr>
-              <w:instrText xml:space="preserve"> PAGEREF _Toc257629171 \h </w:instrText>
+              <w:instrText xml:space="preserve"> PAGEREF _Toc53328140 \h </w:instrText>
             </w:r>
             <w:r>
               <w:rPr>
@@ -894,7 +1098,7 @@
                 <w:noProof/>
                 <w:webHidden/>
               </w:rPr>
-              <w:t>3</w:t>
+              <w:t>5</w:t>
             </w:r>
             <w:r>
               <w:rPr>
@@ -915,16 +1119,16 @@
               <w:noProof/>
               <w:sz w:val="22"/>
               <w:szCs w:val="22"/>
-              <w:lang w:eastAsia="es-ES"/>
+              <w:lang w:val="es-AR" w:eastAsia="es-AR"/>
             </w:rPr>
           </w:pPr>
-          <w:hyperlink w:anchor="_Toc257629172" w:history="1">
+          <w:hyperlink w:anchor="_Toc53328141" w:history="1">
             <w:r>
               <w:rPr>
                 <w:rStyle w:val="Hipervnculo"/>
                 <w:noProof/>
               </w:rPr>
-              <w:t>Requerimientos recomendados del Sistema</w:t>
+              <w:t>Problemas de Instalación</w:t>
             </w:r>
             <w:r>
               <w:rPr>
@@ -945,7 +1149,7 @@
                 <w:noProof/>
                 <w:webHidden/>
               </w:rPr>
-              <w:instrText xml:space="preserve"> PAGEREF _Toc257629172 \h </w:instrText>
+              <w:instrText xml:space="preserve"> PAGEREF _Toc53328141 \h </w:instrText>
             </w:r>
             <w:r>
               <w:rPr>
@@ -965,7 +1169,7 @@
                 <w:noProof/>
                 <w:webHidden/>
               </w:rPr>
-              <w:t>3</w:t>
+              <w:t>5</w:t>
             </w:r>
             <w:r>
               <w:rPr>
@@ -986,16 +1190,16 @@
               <w:noProof/>
               <w:sz w:val="22"/>
               <w:szCs w:val="22"/>
-              <w:lang w:eastAsia="es-ES"/>
+              <w:lang w:val="es-AR" w:eastAsia="es-AR"/>
             </w:rPr>
           </w:pPr>
-          <w:hyperlink w:anchor="_Toc257629173" w:history="1">
+          <w:hyperlink w:anchor="_Toc53328142" w:history="1">
             <w:r>
               <w:rPr>
                 <w:rStyle w:val="Hipervnculo"/>
                 <w:noProof/>
               </w:rPr>
-              <w:t>Instalación</w:t>
+              <w:t>Empezar a utilizar el Producto</w:t>
             </w:r>
             <w:r>
               <w:rPr>
@@ -1016,7 +1220,7 @@
                 <w:noProof/>
                 <w:webHidden/>
               </w:rPr>
-              <w:instrText xml:space="preserve"> PAGEREF _Toc257629173 \h </w:instrText>
+              <w:instrText xml:space="preserve"> PAGEREF _Toc53328142 \h </w:instrText>
             </w:r>
             <w:r>
               <w:rPr>
@@ -1036,362 +1240,7 @@
                 <w:noProof/>
                 <w:webHidden/>
               </w:rPr>
-              <w:t>3</w:t>
-            </w:r>
-            <w:r>
-              <w:rPr>
-                <w:noProof/>
-                <w:webHidden/>
-              </w:rPr>
-              <w:fldChar w:fldCharType="end"/>
-            </w:r>
-          </w:hyperlink>
-        </w:p>
-        <w:p>
-          <w:pPr>
-            <w:pStyle w:val="TDC2"/>
-            <w:rPr>
-              <w:rFonts w:eastAsiaTheme="minorEastAsia"/>
-              <w:i w:val="0"/>
-              <w:iCs w:val="0"/>
-              <w:noProof/>
-              <w:sz w:val="22"/>
-              <w:szCs w:val="22"/>
-              <w:lang w:eastAsia="es-ES"/>
-            </w:rPr>
-          </w:pPr>
-          <w:hyperlink w:anchor="_Toc257629174" w:history="1">
-            <w:r>
-              <w:rPr>
-                <w:rStyle w:val="Hipervnculo"/>
-                <w:noProof/>
-              </w:rPr>
-              <w:t>Instalar otro Software</w:t>
-            </w:r>
-            <w:r>
-              <w:rPr>
-                <w:noProof/>
-                <w:webHidden/>
-              </w:rPr>
-              <w:tab/>
-            </w:r>
-            <w:r>
-              <w:rPr>
-                <w:noProof/>
-                <w:webHidden/>
-              </w:rPr>
-              <w:fldChar w:fldCharType="begin"/>
-            </w:r>
-            <w:r>
-              <w:rPr>
-                <w:noProof/>
-                <w:webHidden/>
-              </w:rPr>
-              <w:instrText xml:space="preserve"> PAGEREF _Toc257629174 \h </w:instrText>
-            </w:r>
-            <w:r>
-              <w:rPr>
-                <w:noProof/>
-                <w:webHidden/>
-              </w:rPr>
-            </w:r>
-            <w:r>
-              <w:rPr>
-                <w:noProof/>
-                <w:webHidden/>
-              </w:rPr>
-              <w:fldChar w:fldCharType="separate"/>
-            </w:r>
-            <w:r>
-              <w:rPr>
-                <w:noProof/>
-                <w:webHidden/>
-              </w:rPr>
-              <w:t>3</w:t>
-            </w:r>
-            <w:r>
-              <w:rPr>
-                <w:noProof/>
-                <w:webHidden/>
-              </w:rPr>
-              <w:fldChar w:fldCharType="end"/>
-            </w:r>
-          </w:hyperlink>
-        </w:p>
-        <w:p>
-          <w:pPr>
-            <w:pStyle w:val="TDC2"/>
-            <w:rPr>
-              <w:rFonts w:eastAsiaTheme="minorEastAsia"/>
-              <w:i w:val="0"/>
-              <w:iCs w:val="0"/>
-              <w:noProof/>
-              <w:sz w:val="22"/>
-              <w:szCs w:val="22"/>
-              <w:lang w:eastAsia="es-ES"/>
-            </w:rPr>
-          </w:pPr>
-          <w:hyperlink w:anchor="_Toc257629175" w:history="1">
-            <w:r>
-              <w:rPr>
-                <w:rStyle w:val="Hipervnculo"/>
-                <w:noProof/>
-              </w:rPr>
-              <w:t>Instalar el Producto</w:t>
-            </w:r>
-            <w:r>
-              <w:rPr>
-                <w:noProof/>
-                <w:webHidden/>
-              </w:rPr>
-              <w:tab/>
-            </w:r>
-            <w:r>
-              <w:rPr>
-                <w:noProof/>
-                <w:webHidden/>
-              </w:rPr>
-              <w:fldChar w:fldCharType="begin"/>
-            </w:r>
-            <w:r>
-              <w:rPr>
-                <w:noProof/>
-                <w:webHidden/>
-              </w:rPr>
-              <w:instrText xml:space="preserve"> PAGEREF _Toc257629175 \h </w:instrText>
-            </w:r>
-            <w:r>
-              <w:rPr>
-                <w:noProof/>
-                <w:webHidden/>
-              </w:rPr>
-            </w:r>
-            <w:r>
-              <w:rPr>
-                <w:noProof/>
-                <w:webHidden/>
-              </w:rPr>
-              <w:fldChar w:fldCharType="separate"/>
-            </w:r>
-            <w:r>
-              <w:rPr>
-                <w:noProof/>
-                <w:webHidden/>
-              </w:rPr>
-              <w:t>3</w:t>
-            </w:r>
-            <w:r>
-              <w:rPr>
-                <w:noProof/>
-                <w:webHidden/>
-              </w:rPr>
-              <w:fldChar w:fldCharType="end"/>
-            </w:r>
-          </w:hyperlink>
-        </w:p>
-        <w:p>
-          <w:pPr>
-            <w:pStyle w:val="TDC1"/>
-            <w:rPr>
-              <w:rFonts w:eastAsiaTheme="minorEastAsia"/>
-              <w:b w:val="0"/>
-              <w:bCs w:val="0"/>
-              <w:noProof/>
-              <w:sz w:val="22"/>
-              <w:szCs w:val="22"/>
-              <w:lang w:eastAsia="es-ES"/>
-            </w:rPr>
-          </w:pPr>
-          <w:hyperlink w:anchor="_Toc257629176" w:history="1">
-            <w:r>
-              <w:rPr>
-                <w:rStyle w:val="Hipervnculo"/>
-                <w:noProof/>
-              </w:rPr>
-              <w:t>Desinstalar el Producto Software</w:t>
-            </w:r>
-            <w:r>
-              <w:rPr>
-                <w:noProof/>
-                <w:webHidden/>
-              </w:rPr>
-              <w:tab/>
-            </w:r>
-            <w:r>
-              <w:rPr>
-                <w:noProof/>
-                <w:webHidden/>
-              </w:rPr>
-              <w:fldChar w:fldCharType="begin"/>
-            </w:r>
-            <w:r>
-              <w:rPr>
-                <w:noProof/>
-                <w:webHidden/>
-              </w:rPr>
-              <w:instrText xml:space="preserve"> PAGEREF _Toc257629176 \h </w:instrText>
-            </w:r>
-            <w:r>
-              <w:rPr>
-                <w:noProof/>
-                <w:webHidden/>
-              </w:rPr>
-            </w:r>
-            <w:r>
-              <w:rPr>
-                <w:noProof/>
-                <w:webHidden/>
-              </w:rPr>
-              <w:fldChar w:fldCharType="separate"/>
-            </w:r>
-            <w:r>
-              <w:rPr>
-                <w:noProof/>
-                <w:webHidden/>
-              </w:rPr>
-              <w:t>3</w:t>
-            </w:r>
-            <w:r>
-              <w:rPr>
-                <w:noProof/>
-                <w:webHidden/>
-              </w:rPr>
-              <w:fldChar w:fldCharType="end"/>
-            </w:r>
-          </w:hyperlink>
-        </w:p>
-        <w:p>
-          <w:pPr>
-            <w:pStyle w:val="TDC1"/>
-            <w:rPr>
-              <w:rFonts w:eastAsiaTheme="minorEastAsia"/>
-              <w:b w:val="0"/>
-              <w:bCs w:val="0"/>
-              <w:noProof/>
-              <w:sz w:val="22"/>
-              <w:szCs w:val="22"/>
-              <w:lang w:eastAsia="es-ES"/>
-            </w:rPr>
-          </w:pPr>
-          <w:hyperlink w:anchor="_Toc257629177" w:history="1">
-            <w:r>
-              <w:rPr>
-                <w:rStyle w:val="Hipervnculo"/>
-                <w:noProof/>
-              </w:rPr>
-              <w:t>Problemas de Instalación</w:t>
-            </w:r>
-            <w:r>
-              <w:rPr>
-                <w:noProof/>
-                <w:webHidden/>
-              </w:rPr>
-              <w:tab/>
-            </w:r>
-            <w:r>
-              <w:rPr>
-                <w:noProof/>
-                <w:webHidden/>
-              </w:rPr>
-              <w:fldChar w:fldCharType="begin"/>
-            </w:r>
-            <w:r>
-              <w:rPr>
-                <w:noProof/>
-                <w:webHidden/>
-              </w:rPr>
-              <w:instrText xml:space="preserve"> PAGEREF _Toc257629177 \h </w:instrText>
-            </w:r>
-            <w:r>
-              <w:rPr>
-                <w:noProof/>
-                <w:webHidden/>
-              </w:rPr>
-            </w:r>
-            <w:r>
-              <w:rPr>
-                <w:noProof/>
-                <w:webHidden/>
-              </w:rPr>
-              <w:fldChar w:fldCharType="separate"/>
-            </w:r>
-            <w:r>
-              <w:rPr>
-                <w:noProof/>
-                <w:webHidden/>
-              </w:rPr>
-              <w:t>3</w:t>
-            </w:r>
-            <w:r>
-              <w:rPr>
-                <w:noProof/>
-                <w:webHidden/>
-              </w:rPr>
-              <w:fldChar w:fldCharType="end"/>
-            </w:r>
-          </w:hyperlink>
-        </w:p>
-        <w:p>
-          <w:pPr>
-            <w:pStyle w:val="TDC1"/>
-            <w:rPr>
-              <w:rFonts w:eastAsiaTheme="minorEastAsia"/>
-              <w:b w:val="0"/>
-              <w:bCs w:val="0"/>
-              <w:noProof/>
-              <w:sz w:val="22"/>
-              <w:szCs w:val="22"/>
-              <w:lang w:eastAsia="es-ES"/>
-            </w:rPr>
-          </w:pPr>
-          <w:hyperlink w:anchor="_Toc257629178" w:history="1">
-            <w:r>
-              <w:rPr>
-                <w:rStyle w:val="Hipervnculo"/>
-                <w:noProof/>
-              </w:rPr>
-              <w:t>Empezar a utilizar el Producto</w:t>
-            </w:r>
-            <w:r>
-              <w:rPr>
-                <w:noProof/>
-                <w:webHidden/>
-              </w:rPr>
-              <w:tab/>
-            </w:r>
-            <w:r>
-              <w:rPr>
-                <w:noProof/>
-                <w:webHidden/>
-              </w:rPr>
-              <w:fldChar w:fldCharType="begin"/>
-            </w:r>
-            <w:r>
-              <w:rPr>
-                <w:noProof/>
-                <w:webHidden/>
-              </w:rPr>
-              <w:instrText xml:space="preserve"> PAGEREF _Toc257629178 \h </w:instrText>
-            </w:r>
-            <w:r>
-              <w:rPr>
-                <w:noProof/>
-                <w:webHidden/>
-              </w:rPr>
-            </w:r>
-            <w:r>
-              <w:rPr>
-                <w:noProof/>
-                <w:webHidden/>
-              </w:rPr>
-              <w:fldChar w:fldCharType="separate"/>
-            </w:r>
-            <w:r>
-              <w:rPr>
-                <w:noProof/>
-                <w:webHidden/>
-              </w:rPr>
-              <w:t>3</w:t>
+              <w:t>5</w:t>
             </w:r>
             <w:r>
               <w:rPr>
@@ -1455,7 +1304,7 @@
       <w:pPr>
         <w:pStyle w:val="PSI-Ttulo1"/>
       </w:pPr>
-      <w:bookmarkStart w:id="0" w:name="_Toc257629168"/>
+      <w:bookmarkStart w:id="0" w:name="_Toc53328134"/>
       <w:r>
         <w:t>Introducción</w:t>
       </w:r>
@@ -1465,7 +1314,7 @@
       <w:pPr>
         <w:pStyle w:val="PSI-Ttulo2"/>
       </w:pPr>
-      <w:bookmarkStart w:id="1" w:name="_Toc257629169"/>
+      <w:bookmarkStart w:id="1" w:name="_Toc53328135"/>
       <w:r>
         <w:t>Objetivo de este Manual</w:t>
       </w:r>
@@ -1478,35 +1327,65 @@
     </w:p>
     <w:p>
       <w:r>
-        <w:t>Se busca que, teniendo este documento, el personal de Sistemas de la UNPA-UARG pueda realizar la instalación de los componentes necesarios en el hardware requerido para que el código fuente desarrollado funcione y pueda utilizarse el sistema.</w:t>
+        <w:t xml:space="preserve">Se busca que, teniendo este documento, el personal de Sistemas de la UNPA-UARG pueda realizar la instalación de los componentes </w:t>
+      </w:r>
+      <w:r>
+        <w:t xml:space="preserve">de software </w:t>
+      </w:r>
+      <w:r>
+        <w:t>necesarios</w:t>
+      </w:r>
+      <w:r>
+        <w:t>,</w:t>
+      </w:r>
+      <w:r>
+        <w:t xml:space="preserve"> en el hardware requerido</w:t>
+      </w:r>
+      <w:r>
+        <w:t>,</w:t>
+      </w:r>
+      <w:r>
+        <w:t xml:space="preserve"> para que </w:t>
+      </w:r>
+      <w:r>
+        <w:t xml:space="preserve">el sistema desarrollado quede </w:t>
+      </w:r>
+      <w:r>
+        <w:t xml:space="preserve">implementado y </w:t>
+      </w:r>
+      <w:r>
+        <w:t>totalmente funcional para los usuarios</w:t>
+      </w:r>
+      <w:r>
+        <w:t>.</w:t>
       </w:r>
     </w:p>
     <w:p>
-      <w:pPr>
-        <w:pStyle w:val="PSI-Ttulo1"/>
-      </w:pPr>
-      <w:bookmarkStart w:id="2" w:name="_Toc228206477"/>
-      <w:bookmarkStart w:id="3" w:name="_Toc234686582"/>
-    </w:p>
-    <w:bookmarkEnd w:id="2"/>
-    <w:bookmarkEnd w:id="3"/>
-    <w:p>
-      <w:pPr>
-        <w:pStyle w:val="PSI-Comentario"/>
-      </w:pPr>
+      <w:r>
+        <w:t>La escritura de este manual se hará detallando la instalación sobre un Sistema Operativo Windows. Los pasos a seguir en otros sistemas operativos son muy similares.</w:t>
+      </w:r>
     </w:p>
     <w:p>
       <w:pPr>
+        <w:pStyle w:val="PSI-Comentario"/>
+        <w:ind w:firstLine="0"/>
+      </w:pPr>
+    </w:p>
+    <w:p>
+      <w:pPr>
         <w:pStyle w:val="PSI-Ttulo1"/>
       </w:pPr>
-      <w:bookmarkStart w:id="4" w:name="_Toc257629171"/>
-      <w:r>
-        <w:t>Requerimientos Mínimos del</w:t>
+      <w:bookmarkStart w:id="2" w:name="_Toc53328136"/>
+      <w:r>
+        <w:t xml:space="preserve">Requerimientos </w:t>
+      </w:r>
+      <w:r>
+        <w:t>del</w:t>
       </w:r>
       <w:r>
         <w:t xml:space="preserve"> Sistema</w:t>
       </w:r>
-      <w:bookmarkEnd w:id="4"/>
+      <w:bookmarkEnd w:id="2"/>
     </w:p>
     <w:p>
       <w:pPr>
@@ -1569,13 +1448,7 @@
               <w:rPr>
                 <w:iCs/>
               </w:rPr>
-              <w:t>No hay requerimientos especiales de procesamiento</w:t>
-            </w:r>
-            <w:r>
-              <w:rPr>
-                <w:iCs/>
-              </w:rPr>
-              <w:t>.</w:t>
+              <w:t>No hay requerimientos especiales de procesamiento.</w:t>
             </w:r>
           </w:p>
         </w:tc>
@@ -1617,9 +1490,15 @@
           <w:p>
             <w:pPr>
               <w:rPr>
-                <w:i/>
+                <w:iCs/>
               </w:rPr>
             </w:pPr>
+            <w:r>
+              <w:rPr>
+                <w:iCs/>
+              </w:rPr>
+              <w:t>1 GB. En las pruebas realizadas no se han detectado requerimientos especiales de memoria, sólo se utilizan algunos MB entre MySQL, Apache y PHP, incluso en las funcionalidades más complejas.</w:t>
+            </w:r>
           </w:p>
         </w:tc>
       </w:tr>
@@ -1659,7 +1538,22 @@
           </w:tcPr>
           <w:p>
             <w:r>
-              <w:t>100MB para el código fuente del sistema y sus librerías.</w:t>
+              <w:t xml:space="preserve">1,4 GB </w:t>
+            </w:r>
+            <w:r>
+              <w:t xml:space="preserve">para el </w:t>
+            </w:r>
+            <w:r>
+              <w:t xml:space="preserve">motor MySQL, el servidor Apache, los intérpretes PHP y el </w:t>
+            </w:r>
+            <w:r>
+              <w:t xml:space="preserve">código fuente del sistema </w:t>
+            </w:r>
+            <w:r>
+              <w:t xml:space="preserve">con </w:t>
+            </w:r>
+            <w:r>
+              <w:t>sus librerías.</w:t>
             </w:r>
           </w:p>
           <w:p>
@@ -1705,10 +1599,17 @@
           </w:tcPr>
           <w:p>
             <w:pPr>
-              <w:rPr>
-                <w:i/>
+              <w:ind w:left="0" w:firstLine="0"/>
+              <w:rPr>
+                <w:iCs/>
               </w:rPr>
             </w:pPr>
+            <w:r>
+              <w:rPr>
+                <w:iCs/>
+              </w:rPr>
+              <w:t>Al utilizarse XAMPP, no hay requerimientos especiales de Sistema Operativo ya que este paquete de software es compatible con Windows, Linux y Mac OS.</w:t>
+            </w:r>
           </w:p>
         </w:tc>
       </w:tr>
@@ -1781,44 +1682,8 @@
               <w:ind w:left="0" w:firstLine="17"/>
             </w:pPr>
             <w:r>
+              <w:lastRenderedPageBreak/>
               <w:t>Software Existente:</w:t>
-            </w:r>
-          </w:p>
-        </w:tc>
-        <w:tc>
-          <w:tcPr>
-            <w:tcW w:w="6010" w:type="dxa"/>
-            <w:tcBorders>
-              <w:top w:val="single" w:sz="1" w:space="0" w:color="000000"/>
-              <w:left w:val="single" w:sz="1" w:space="0" w:color="000000"/>
-              <w:bottom w:val="single" w:sz="1" w:space="0" w:color="000000"/>
-              <w:right w:val="single" w:sz="1" w:space="0" w:color="000000"/>
-            </w:tcBorders>
-          </w:tcPr>
-          <w:p/>
-        </w:tc>
-      </w:tr>
-      <w:tr>
-        <w:trPr>
-          <w:trHeight w:val="471"/>
-          <w:jc w:val="center"/>
-        </w:trPr>
-        <w:tc>
-          <w:tcPr>
-            <w:tcW w:w="2623" w:type="dxa"/>
-            <w:tcBorders>
-              <w:top w:val="single" w:sz="1" w:space="0" w:color="000000"/>
-              <w:left w:val="single" w:sz="1" w:space="0" w:color="000000"/>
-              <w:bottom w:val="single" w:sz="1" w:space="0" w:color="000000"/>
-            </w:tcBorders>
-            <w:shd w:val="clear" w:color="auto" w:fill="E6E6E6"/>
-          </w:tcPr>
-          <w:p>
-            <w:pPr>
-              <w:ind w:left="0" w:firstLine="17"/>
-            </w:pPr>
-            <w:r>
-              <w:t>Acceso Red:</w:t>
             </w:r>
           </w:p>
         </w:tc>
@@ -1833,135 +1698,14 @@
             </w:tcBorders>
           </w:tcPr>
           <w:p>
-            <w:pPr>
-              <w:rPr>
-                <w:i/>
-              </w:rPr>
-            </w:pPr>
+            <w:r>
+              <w:t>Se requiere tener Apache, MySQL y PHP.</w:t>
+            </w:r>
           </w:p>
-        </w:tc>
-      </w:tr>
-    </w:tbl>
-    <w:p>
-      <w:pPr>
-        <w:rPr>
-          <w:rFonts w:asciiTheme="majorHAnsi" w:eastAsiaTheme="majorEastAsia" w:hAnsiTheme="majorHAnsi" w:cstheme="majorBidi"/>
-          <w:b/>
-          <w:bCs/>
-          <w:color w:val="4F81BD" w:themeColor="accent1"/>
-          <w:sz w:val="26"/>
-          <w:szCs w:val="26"/>
-          <w:lang w:val="es-AR"/>
-        </w:rPr>
-      </w:pPr>
-    </w:p>
-    <w:p>
-      <w:pPr>
-        <w:rPr>
-          <w:rFonts w:asciiTheme="majorHAnsi" w:eastAsiaTheme="majorEastAsia" w:hAnsiTheme="majorHAnsi" w:cstheme="majorBidi"/>
-          <w:b/>
-          <w:bCs/>
-          <w:color w:val="365F91" w:themeColor="accent1" w:themeShade="BF"/>
-          <w:sz w:val="28"/>
-          <w:szCs w:val="28"/>
-          <w:lang w:val="es-AR"/>
-        </w:rPr>
-      </w:pPr>
-      <w:r>
-        <w:br w:type="page"/>
-      </w:r>
-    </w:p>
-    <w:p>
-      <w:pPr>
-        <w:pStyle w:val="PSI-Ttulo1"/>
-      </w:pPr>
-      <w:bookmarkStart w:id="5" w:name="_Toc257629172"/>
-      <w:r>
-        <w:lastRenderedPageBreak/>
-        <w:t xml:space="preserve">Requerimientos </w:t>
-      </w:r>
-      <w:r>
-        <w:t>recomendados del Sistema</w:t>
-      </w:r>
-      <w:bookmarkEnd w:id="5"/>
-    </w:p>
-    <w:p>
-      <w:pPr>
-        <w:pStyle w:val="PSI-Comentario"/>
-      </w:pPr>
-      <w:r>
-        <w:t>[</w:t>
-      </w:r>
-      <w:r>
-        <w:t xml:space="preserve">Detallar los requerimientos </w:t>
-      </w:r>
-      <w:r>
-        <w:t>recomendados para el correcto uso</w:t>
-      </w:r>
-      <w:r>
-        <w:t xml:space="preserve"> del Sistema</w:t>
-      </w:r>
-      <w:r>
-        <w:t>]</w:t>
-      </w:r>
-    </w:p>
-    <w:tbl>
-      <w:tblPr>
-        <w:tblW w:w="8633" w:type="dxa"/>
-        <w:jc w:val="center"/>
-        <w:tblLayout w:type="fixed"/>
-        <w:tblCellMar>
-          <w:top w:w="55" w:type="dxa"/>
-          <w:left w:w="55" w:type="dxa"/>
-          <w:bottom w:w="55" w:type="dxa"/>
-          <w:right w:w="55" w:type="dxa"/>
-        </w:tblCellMar>
-        <w:tblLook w:val="0000" w:firstRow="0" w:lastRow="0" w:firstColumn="0" w:lastColumn="0" w:noHBand="0" w:noVBand="0"/>
-      </w:tblPr>
-      <w:tblGrid>
-        <w:gridCol w:w="2623"/>
-        <w:gridCol w:w="6010"/>
-      </w:tblGrid>
-      <w:tr>
-        <w:trPr>
-          <w:trHeight w:val="471"/>
-          <w:jc w:val="center"/>
-        </w:trPr>
-        <w:tc>
-          <w:tcPr>
-            <w:tcW w:w="2623" w:type="dxa"/>
-            <w:tcBorders>
-              <w:top w:val="single" w:sz="1" w:space="0" w:color="000000"/>
-              <w:left w:val="single" w:sz="1" w:space="0" w:color="000000"/>
-              <w:bottom w:val="single" w:sz="1" w:space="0" w:color="000000"/>
-            </w:tcBorders>
-            <w:shd w:val="clear" w:color="auto" w:fill="E6E6E6"/>
-          </w:tcPr>
           <w:p>
-            <w:pPr>
-              <w:ind w:left="0" w:firstLine="17"/>
-            </w:pPr>
-            <w:r>
-              <w:t>Procesador de Sistema:</w:t>
-            </w:r>
-          </w:p>
-        </w:tc>
-        <w:tc>
-          <w:tcPr>
-            <w:tcW w:w="6010" w:type="dxa"/>
-            <w:tcBorders>
-              <w:top w:val="single" w:sz="1" w:space="0" w:color="000000"/>
-              <w:left w:val="single" w:sz="1" w:space="0" w:color="000000"/>
-              <w:bottom w:val="single" w:sz="1" w:space="0" w:color="000000"/>
-              <w:right w:val="single" w:sz="1" w:space="0" w:color="000000"/>
-            </w:tcBorders>
-          </w:tcPr>
-          <w:p>
-            <w:pPr>
-              <w:rPr>
-                <w:i/>
-              </w:rPr>
-            </w:pPr>
+            <w:r>
+              <w:t>Esto puede lograrse teniendo preparado un ambiente LAMP (servidor Linux) o instalando XAMPP en Windows/Linux/Mac OS.</w:t>
+            </w:r>
           </w:p>
         </w:tc>
       </w:tr>
@@ -1985,7 +1729,7 @@
               <w:ind w:left="0" w:firstLine="17"/>
             </w:pPr>
             <w:r>
-              <w:t>Memoria de Sistema:</w:t>
+              <w:t>Acceso Red:</w:t>
             </w:r>
           </w:p>
         </w:tc>
@@ -2002,230 +1746,22 @@
           <w:p>
             <w:pPr>
               <w:rPr>
-                <w:i/>
+                <w:iCs/>
               </w:rPr>
             </w:pPr>
-          </w:p>
-        </w:tc>
-      </w:tr>
-      <w:tr>
-        <w:trPr>
-          <w:trHeight w:val="471"/>
-          <w:jc w:val="center"/>
-        </w:trPr>
-        <w:tc>
-          <w:tcPr>
-            <w:tcW w:w="2623" w:type="dxa"/>
-            <w:tcBorders>
-              <w:top w:val="single" w:sz="1" w:space="0" w:color="000000"/>
-              <w:left w:val="single" w:sz="1" w:space="0" w:color="000000"/>
-              <w:bottom w:val="single" w:sz="1" w:space="0" w:color="000000"/>
-            </w:tcBorders>
-            <w:shd w:val="clear" w:color="auto" w:fill="E6E6E6"/>
-          </w:tcPr>
-          <w:p>
-            <w:pPr>
-              <w:ind w:left="0" w:firstLine="17"/>
-            </w:pPr>
-            <w:r>
-              <w:t>Espacio Libre en Disco:</w:t>
-            </w:r>
-          </w:p>
-        </w:tc>
-        <w:tc>
-          <w:tcPr>
-            <w:tcW w:w="6010" w:type="dxa"/>
-            <w:tcBorders>
-              <w:top w:val="single" w:sz="1" w:space="0" w:color="000000"/>
-              <w:left w:val="single" w:sz="1" w:space="0" w:color="000000"/>
-              <w:bottom w:val="single" w:sz="1" w:space="0" w:color="000000"/>
-              <w:right w:val="single" w:sz="1" w:space="0" w:color="000000"/>
-            </w:tcBorders>
-          </w:tcPr>
-          <w:p>
-            <w:pPr>
-              <w:rPr>
-                <w:i/>
-              </w:rPr>
-            </w:pPr>
-          </w:p>
-        </w:tc>
-      </w:tr>
-      <w:tr>
-        <w:trPr>
-          <w:trHeight w:val="487"/>
-          <w:jc w:val="center"/>
-        </w:trPr>
-        <w:tc>
-          <w:tcPr>
-            <w:tcW w:w="2623" w:type="dxa"/>
-            <w:tcBorders>
-              <w:top w:val="single" w:sz="1" w:space="0" w:color="000000"/>
-              <w:left w:val="single" w:sz="1" w:space="0" w:color="000000"/>
-              <w:bottom w:val="single" w:sz="1" w:space="0" w:color="000000"/>
-            </w:tcBorders>
-            <w:shd w:val="clear" w:color="auto" w:fill="E6E6E6"/>
-          </w:tcPr>
-          <w:p>
-            <w:pPr>
-              <w:ind w:left="0" w:firstLine="17"/>
-            </w:pPr>
-            <w:r>
-              <w:t>Sistema Operativo:</w:t>
-            </w:r>
-          </w:p>
-        </w:tc>
-        <w:tc>
-          <w:tcPr>
-            <w:tcW w:w="6010" w:type="dxa"/>
-            <w:tcBorders>
-              <w:top w:val="single" w:sz="1" w:space="0" w:color="000000"/>
-              <w:left w:val="single" w:sz="1" w:space="0" w:color="000000"/>
-              <w:bottom w:val="single" w:sz="1" w:space="0" w:color="000000"/>
-              <w:right w:val="single" w:sz="1" w:space="0" w:color="000000"/>
-            </w:tcBorders>
-          </w:tcPr>
-          <w:p>
-            <w:pPr>
-              <w:rPr>
-                <w:i/>
-              </w:rPr>
-            </w:pPr>
-          </w:p>
-        </w:tc>
-      </w:tr>
-      <w:tr>
-        <w:trPr>
-          <w:trHeight w:val="471"/>
-          <w:jc w:val="center"/>
-        </w:trPr>
-        <w:tc>
-          <w:tcPr>
-            <w:tcW w:w="2623" w:type="dxa"/>
-            <w:tcBorders>
-              <w:top w:val="single" w:sz="1" w:space="0" w:color="000000"/>
-              <w:left w:val="single" w:sz="1" w:space="0" w:color="000000"/>
-              <w:bottom w:val="single" w:sz="1" w:space="0" w:color="000000"/>
-            </w:tcBorders>
-            <w:shd w:val="clear" w:color="auto" w:fill="E6E6E6"/>
-          </w:tcPr>
-          <w:p>
-            <w:pPr>
-              <w:ind w:left="0" w:firstLine="17"/>
-            </w:pPr>
-            <w:r>
-              <w:t>Tarjeta Gráfica:</w:t>
-            </w:r>
-          </w:p>
-        </w:tc>
-        <w:tc>
-          <w:tcPr>
-            <w:tcW w:w="6010" w:type="dxa"/>
-            <w:tcBorders>
-              <w:top w:val="single" w:sz="1" w:space="0" w:color="000000"/>
-              <w:left w:val="single" w:sz="1" w:space="0" w:color="000000"/>
-              <w:bottom w:val="single" w:sz="1" w:space="0" w:color="000000"/>
-              <w:right w:val="single" w:sz="1" w:space="0" w:color="000000"/>
-            </w:tcBorders>
-          </w:tcPr>
-          <w:p>
-            <w:pPr>
-              <w:rPr>
-                <w:i/>
-              </w:rPr>
-            </w:pPr>
-          </w:p>
-        </w:tc>
-      </w:tr>
-      <w:tr>
-        <w:trPr>
-          <w:trHeight w:val="471"/>
-          <w:jc w:val="center"/>
-        </w:trPr>
-        <w:tc>
-          <w:tcPr>
-            <w:tcW w:w="2623" w:type="dxa"/>
-            <w:tcBorders>
-              <w:top w:val="single" w:sz="1" w:space="0" w:color="000000"/>
-              <w:left w:val="single" w:sz="1" w:space="0" w:color="000000"/>
-              <w:bottom w:val="single" w:sz="1" w:space="0" w:color="000000"/>
-            </w:tcBorders>
-            <w:shd w:val="clear" w:color="auto" w:fill="E6E6E6"/>
-          </w:tcPr>
-          <w:p>
-            <w:pPr>
-              <w:ind w:left="0" w:firstLine="17"/>
-            </w:pPr>
-            <w:r>
-              <w:t>Software Existente:</w:t>
-            </w:r>
-          </w:p>
-        </w:tc>
-        <w:tc>
-          <w:tcPr>
-            <w:tcW w:w="6010" w:type="dxa"/>
-            <w:tcBorders>
-              <w:top w:val="single" w:sz="1" w:space="0" w:color="000000"/>
-              <w:left w:val="single" w:sz="1" w:space="0" w:color="000000"/>
-              <w:bottom w:val="single" w:sz="1" w:space="0" w:color="000000"/>
-              <w:right w:val="single" w:sz="1" w:space="0" w:color="000000"/>
-            </w:tcBorders>
-          </w:tcPr>
-          <w:p>
-            <w:pPr>
-              <w:rPr>
-                <w:i/>
-              </w:rPr>
-            </w:pPr>
-          </w:p>
-        </w:tc>
-      </w:tr>
-      <w:tr>
-        <w:trPr>
-          <w:trHeight w:val="471"/>
-          <w:jc w:val="center"/>
-        </w:trPr>
-        <w:tc>
-          <w:tcPr>
-            <w:tcW w:w="2623" w:type="dxa"/>
-            <w:tcBorders>
-              <w:top w:val="single" w:sz="1" w:space="0" w:color="000000"/>
-              <w:left w:val="single" w:sz="1" w:space="0" w:color="000000"/>
-              <w:bottom w:val="single" w:sz="1" w:space="0" w:color="000000"/>
-            </w:tcBorders>
-            <w:shd w:val="clear" w:color="auto" w:fill="E6E6E6"/>
-          </w:tcPr>
-          <w:p>
-            <w:pPr>
-              <w:ind w:left="0" w:firstLine="17"/>
-            </w:pPr>
-            <w:r>
-              <w:t>Acceso Red:</w:t>
-            </w:r>
-          </w:p>
-        </w:tc>
-        <w:tc>
-          <w:tcPr>
-            <w:tcW w:w="6010" w:type="dxa"/>
-            <w:tcBorders>
-              <w:top w:val="single" w:sz="1" w:space="0" w:color="000000"/>
-              <w:left w:val="single" w:sz="1" w:space="0" w:color="000000"/>
-              <w:bottom w:val="single" w:sz="1" w:space="0" w:color="000000"/>
-              <w:right w:val="single" w:sz="1" w:space="0" w:color="000000"/>
-            </w:tcBorders>
-          </w:tcPr>
-          <w:p>
-            <w:pPr>
-              <w:rPr>
-                <w:i/>
-              </w:rPr>
-            </w:pPr>
+            <w:r>
+              <w:rPr>
+                <w:iCs/>
+              </w:rPr>
+              <w:t>Dado que es un Sistema Web, se debe instalar en un servidor que luego debe ser accesible desde Internet.</w:t>
+            </w:r>
           </w:p>
         </w:tc>
       </w:tr>
     </w:tbl>
     <w:p>
       <w:pPr>
+        <w:ind w:left="0" w:firstLine="0"/>
         <w:rPr>
           <w:rFonts w:asciiTheme="majorHAnsi" w:eastAsiaTheme="majorEastAsia" w:hAnsiTheme="majorHAnsi" w:cstheme="majorBidi"/>
           <w:b/>
@@ -2236,234 +1772,444 @@
           <w:lang w:val="es-AR"/>
         </w:rPr>
       </w:pPr>
-      <w:r>
-        <w:br w:type="page"/>
-      </w:r>
     </w:p>
     <w:p>
       <w:pPr>
         <w:pStyle w:val="PSI-Ttulo1"/>
       </w:pPr>
-      <w:bookmarkStart w:id="6" w:name="_Toc257629173"/>
-      <w:r>
-        <w:lastRenderedPageBreak/>
+      <w:bookmarkStart w:id="3" w:name="_Toc53328137"/>
+      <w:r>
         <w:t>Instalación</w:t>
+      </w:r>
+      <w:bookmarkEnd w:id="3"/>
+    </w:p>
+    <w:p>
+      <w:pPr>
+        <w:pStyle w:val="PSI-Comentario"/>
+      </w:pPr>
+      <w:r>
+        <w:t>[</w:t>
+      </w:r>
+      <w:r>
+        <w:t>En esta sección se deben</w:t>
+      </w:r>
+      <w:r>
+        <w:t xml:space="preserve"> </w:t>
+      </w:r>
+      <w:r>
+        <w:t>explicar</w:t>
+      </w:r>
+      <w:r>
+        <w:t xml:space="preserve"> las instrucciones de instalación</w:t>
+      </w:r>
+      <w:r>
+        <w:t>, realizándose preguntas</w:t>
+      </w:r>
+      <w:r>
+        <w:t xml:space="preserve"> como: ¿Qué otro software debe ser instalado primero?, ¿Cómo instalo el producto?, ¿Cómo desinstalo el producto? y ¿Qué hago si encuentro otros problemas</w:t>
+      </w:r>
+      <w:r>
+        <w:t>?</w:t>
+      </w:r>
+      <w:r>
+        <w:t>]</w:t>
+      </w:r>
+    </w:p>
+    <w:p>
+      <w:pPr>
+        <w:pStyle w:val="PSI-Comentario"/>
+      </w:pPr>
+    </w:p>
+    <w:p>
+      <w:pPr>
+        <w:pStyle w:val="PSI-Ttulo2"/>
+      </w:pPr>
+      <w:bookmarkStart w:id="4" w:name="_Toc53328138"/>
+      <w:r>
+        <w:t>Instalar otro Software</w:t>
+      </w:r>
+      <w:bookmarkEnd w:id="4"/>
+    </w:p>
+    <w:p>
+      <w:pPr>
+        <w:pStyle w:val="PSI-Comentario"/>
+      </w:pPr>
+      <w:r>
+        <w:t>[Si se debe instalar otros Software antes, debe ser dicho en esta sección]</w:t>
+      </w:r>
+    </w:p>
+    <w:p>
+      <w:pPr>
+        <w:pStyle w:val="PSI-Ttulo2"/>
+        <w:ind w:left="0" w:firstLine="0"/>
+      </w:pPr>
+      <w:r>
+        <w:br/>
+      </w:r>
+      <w:bookmarkStart w:id="5" w:name="_Toc53328139"/>
+      <w:r>
+        <w:t xml:space="preserve">Instalar </w:t>
+      </w:r>
+      <w:r>
+        <w:t>el</w:t>
+      </w:r>
+      <w:r>
+        <w:t xml:space="preserve"> </w:t>
+      </w:r>
+      <w:r>
+        <w:t>Producto</w:t>
+      </w:r>
+      <w:bookmarkEnd w:id="5"/>
+      <w:r>
+        <w:t xml:space="preserve"> </w:t>
+      </w:r>
+    </w:p>
+    <w:p>
+      <w:pPr>
+        <w:pStyle w:val="PSI-Comentario"/>
+      </w:pPr>
+      <w:r>
+        <w:t>[Explicar los pasos a seguir para la correcta instalación del Software]</w:t>
+      </w:r>
+    </w:p>
+    <w:p>
+      <w:pPr>
+        <w:pStyle w:val="PSI-Comentario"/>
+      </w:pPr>
+    </w:p>
+    <w:p>
+      <w:pPr>
+        <w:pStyle w:val="PSI-Ttulo1"/>
+      </w:pPr>
+      <w:bookmarkStart w:id="6" w:name="_Toc53328140"/>
+      <w:r>
+        <w:t>Desinstalar</w:t>
+      </w:r>
+      <w:r>
+        <w:t xml:space="preserve"> </w:t>
+      </w:r>
+      <w:r>
+        <w:t>el</w:t>
+      </w:r>
+      <w:r>
+        <w:t xml:space="preserve"> </w:t>
+      </w:r>
+      <w:r>
+        <w:t xml:space="preserve">Producto </w:t>
+      </w:r>
+      <w:r>
+        <w:t>Software</w:t>
       </w:r>
       <w:bookmarkEnd w:id="6"/>
     </w:p>
     <w:p>
-      <w:pPr>
-        <w:pStyle w:val="PSI-Comentario"/>
-      </w:pPr>
-      <w:r>
-        <w:t>[</w:t>
-      </w:r>
-      <w:r>
-        <w:t>En esta sección se deben</w:t>
-      </w:r>
-      <w:r>
-        <w:t xml:space="preserve"> </w:t>
-      </w:r>
-      <w:r>
-        <w:t>explicar</w:t>
-      </w:r>
-      <w:r>
-        <w:t xml:space="preserve"> las instrucciones de instalación</w:t>
-      </w:r>
-      <w:r>
-        <w:t>, realizándose preguntas</w:t>
-      </w:r>
-      <w:r>
-        <w:t xml:space="preserve"> como: ¿Qué otro software debe ser instalado primero?, ¿Cómo instalo el producto?, ¿Cómo desinstalo el producto? y ¿Qué hago si encuentro otros problemas</w:t>
-      </w:r>
-      <w:r>
-        <w:t>?</w:t>
-      </w:r>
-      <w:r>
-        <w:t>]</w:t>
+      <w:r>
+        <w:t xml:space="preserve">La desinstalación del sistema es muy sencilla. Al </w:t>
+      </w:r>
+      <w:r>
+        <w:t>ser un paquete de software de un sistema web que no se instala en el sistema operativo ni modifica los registros del mismo, basta con eliminar la carpeta del proyecto. Simplemente diríjase a la ubicación donde se haya implementado el sistema y elimine la carpeta vaspa.</w:t>
       </w:r>
     </w:p>
     <w:p>
-      <w:pPr>
-        <w:pStyle w:val="PSI-Comentario"/>
-      </w:pPr>
+      <w:r>
+        <w:lastRenderedPageBreak/>
+        <w:drawing>
+          <wp:inline distT="0" distB="0" distL="0" distR="0" wp14:anchorId="4FC23093" wp14:editId="0A7CA289">
+            <wp:extent cx="3772469" cy="2220274"/>
+            <wp:effectExtent l="76200" t="76200" r="114300" b="123190"/>
+            <wp:docPr id="2" name="Imagen 2"/>
+            <wp:cNvGraphicFramePr>
+              <a:graphicFrameLocks xmlns:a="http://schemas.openxmlformats.org/drawingml/2006/main" noChangeAspect="1"/>
+            </wp:cNvGraphicFramePr>
+            <a:graphic xmlns:a="http://schemas.openxmlformats.org/drawingml/2006/main">
+              <a:graphicData uri="http://schemas.openxmlformats.org/drawingml/2006/picture">
+                <pic:pic xmlns:pic="http://schemas.openxmlformats.org/drawingml/2006/picture">
+                  <pic:nvPicPr>
+                    <pic:cNvPr id="1" name=""/>
+                    <pic:cNvPicPr/>
+                  </pic:nvPicPr>
+                  <pic:blipFill>
+                    <a:blip r:embed="rId11"/>
+                    <a:stretch>
+                      <a:fillRect/>
+                    </a:stretch>
+                  </pic:blipFill>
+                  <pic:spPr>
+                    <a:xfrm>
+                      <a:off x="0" y="0"/>
+                      <a:ext cx="3786659" cy="2228626"/>
+                    </a:xfrm>
+                    <a:prstGeom prst="rect">
+                      <a:avLst/>
+                    </a:prstGeom>
+                    <a:ln w="38100" cap="sq">
+                      <a:solidFill>
+                        <a:srgbClr val="000000"/>
+                      </a:solidFill>
+                      <a:prstDash val="solid"/>
+                      <a:miter lim="800000"/>
+                    </a:ln>
+                    <a:effectLst>
+                      <a:outerShdw blurRad="50800" dist="38100" dir="2700000" algn="tl" rotWithShape="0">
+                        <a:srgbClr val="000000">
+                          <a:alpha val="43000"/>
+                        </a:srgbClr>
+                      </a:outerShdw>
+                    </a:effectLst>
+                  </pic:spPr>
+                </pic:pic>
+              </a:graphicData>
+            </a:graphic>
+          </wp:inline>
+        </w:drawing>
+      </w:r>
+      <w:r>
+        <w:t xml:space="preserve"> </w:t>
+      </w:r>
     </w:p>
     <w:p>
-      <w:pPr>
-        <w:pStyle w:val="PSI-Ttulo2"/>
-      </w:pPr>
-      <w:bookmarkStart w:id="7" w:name="_Toc257629174"/>
-      <w:r>
-        <w:t>Instalar otro Software</w:t>
+      <w:r>
+        <w:t xml:space="preserve">Si quiere desinstalar la plataforma donde funciona el sistema, debe ir a Panel de Control </w:t>
+      </w:r>
+      <w:r>
+        <w:sym w:font="Wingdings" w:char="F0E0"/>
+      </w:r>
+      <w:r>
+        <w:t xml:space="preserve"> Desinstalar un Programa </w:t>
+      </w:r>
+      <w:r>
+        <w:sym w:font="Wingdings" w:char="F0E0"/>
+      </w:r>
+      <w:r>
+        <w:t xml:space="preserve"> XAMPP</w:t>
+      </w:r>
+    </w:p>
+    <w:p>
+      <w:r>
+        <w:drawing>
+          <wp:inline distT="0" distB="0" distL="0" distR="0" wp14:anchorId="0C520C14" wp14:editId="1EFF6793">
+            <wp:extent cx="3062785" cy="979832"/>
+            <wp:effectExtent l="76200" t="76200" r="118745" b="106045"/>
+            <wp:docPr id="1" name="Imagen 1"/>
+            <wp:cNvGraphicFramePr>
+              <a:graphicFrameLocks xmlns:a="http://schemas.openxmlformats.org/drawingml/2006/main" noChangeAspect="1"/>
+            </wp:cNvGraphicFramePr>
+            <a:graphic xmlns:a="http://schemas.openxmlformats.org/drawingml/2006/main">
+              <a:graphicData uri="http://schemas.openxmlformats.org/drawingml/2006/picture">
+                <pic:pic xmlns:pic="http://schemas.openxmlformats.org/drawingml/2006/picture">
+                  <pic:nvPicPr>
+                    <pic:cNvPr id="1" name=""/>
+                    <pic:cNvPicPr/>
+                  </pic:nvPicPr>
+                  <pic:blipFill>
+                    <a:blip r:embed="rId12"/>
+                    <a:stretch>
+                      <a:fillRect/>
+                    </a:stretch>
+                  </pic:blipFill>
+                  <pic:spPr>
+                    <a:xfrm>
+                      <a:off x="0" y="0"/>
+                      <a:ext cx="3093938" cy="989798"/>
+                    </a:xfrm>
+                    <a:prstGeom prst="rect">
+                      <a:avLst/>
+                    </a:prstGeom>
+                    <a:ln w="38100" cap="sq">
+                      <a:solidFill>
+                        <a:srgbClr val="000000"/>
+                      </a:solidFill>
+                      <a:prstDash val="solid"/>
+                      <a:miter lim="800000"/>
+                    </a:ln>
+                    <a:effectLst>
+                      <a:outerShdw blurRad="50800" dist="38100" dir="2700000" algn="tl" rotWithShape="0">
+                        <a:srgbClr val="000000">
+                          <a:alpha val="43000"/>
+                        </a:srgbClr>
+                      </a:outerShdw>
+                    </a:effectLst>
+                  </pic:spPr>
+                </pic:pic>
+              </a:graphicData>
+            </a:graphic>
+          </wp:inline>
+        </w:drawing>
+      </w:r>
+    </w:p>
+    <w:p>
+      <w:pPr>
+        <w:pStyle w:val="PSI-Ttulo1"/>
+      </w:pPr>
+    </w:p>
+    <w:p>
+      <w:pPr>
+        <w:pStyle w:val="PSI-Ttulo1"/>
+      </w:pPr>
+      <w:bookmarkStart w:id="7" w:name="_Toc53328141"/>
+      <w:r>
+        <w:t>Problemas de Instalación</w:t>
       </w:r>
       <w:bookmarkEnd w:id="7"/>
     </w:p>
     <w:p>
-      <w:pPr>
-        <w:pStyle w:val="PSI-Comentario"/>
-      </w:pPr>
-      <w:r>
-        <w:t>[Si se debe instalar otros Software antes, debe ser dicho en esta sección]</w:t>
+      <w:r>
+        <w:t>Uno de los problemas más comunes al instalar el entorno XAMPP es el siguiente:</w:t>
       </w:r>
     </w:p>
     <w:p>
+      <w:r>
+        <w:drawing>
+          <wp:inline distT="0" distB="0" distL="0" distR="0" wp14:anchorId="6F8BDB1F" wp14:editId="337F0337">
+            <wp:extent cx="4748284" cy="1347321"/>
+            <wp:effectExtent l="76200" t="76200" r="109855" b="120015"/>
+            <wp:docPr id="8" name="Imagen 8"/>
+            <wp:cNvGraphicFramePr>
+              <a:graphicFrameLocks xmlns:a="http://schemas.openxmlformats.org/drawingml/2006/main" noChangeAspect="1"/>
+            </wp:cNvGraphicFramePr>
+            <a:graphic xmlns:a="http://schemas.openxmlformats.org/drawingml/2006/main">
+              <a:graphicData uri="http://schemas.openxmlformats.org/drawingml/2006/picture">
+                <pic:pic xmlns:pic="http://schemas.openxmlformats.org/drawingml/2006/picture">
+                  <pic:nvPicPr>
+                    <pic:cNvPr id="1" name=""/>
+                    <pic:cNvPicPr/>
+                  </pic:nvPicPr>
+                  <pic:blipFill>
+                    <a:blip r:embed="rId13"/>
+                    <a:stretch>
+                      <a:fillRect/>
+                    </a:stretch>
+                  </pic:blipFill>
+                  <pic:spPr>
+                    <a:xfrm>
+                      <a:off x="0" y="0"/>
+                      <a:ext cx="4829403" cy="1370338"/>
+                    </a:xfrm>
+                    <a:prstGeom prst="rect">
+                      <a:avLst/>
+                    </a:prstGeom>
+                    <a:ln w="38100" cap="sq">
+                      <a:solidFill>
+                        <a:srgbClr val="000000"/>
+                      </a:solidFill>
+                      <a:prstDash val="solid"/>
+                      <a:miter lim="800000"/>
+                    </a:ln>
+                    <a:effectLst>
+                      <a:outerShdw blurRad="50800" dist="38100" dir="2700000" algn="tl" rotWithShape="0">
+                        <a:srgbClr val="000000">
+                          <a:alpha val="43000"/>
+                        </a:srgbClr>
+                      </a:outerShdw>
+                    </a:effectLst>
+                  </pic:spPr>
+                </pic:pic>
+              </a:graphicData>
+            </a:graphic>
+          </wp:inline>
+        </w:drawing>
+      </w:r>
+    </w:p>
+    <w:p>
+      <w:r>
+        <w:t xml:space="preserve">Esto se debe a que XAMPP, por defecto, se instala directamente en el disco C del equipo y, también por defecto, Windows no otorga permisos de escritura a software de terceros en esta ubicación. </w:t>
+      </w:r>
+    </w:p>
+    <w:p>
+      <w:r>
+        <w:t xml:space="preserve">La solución es bastante sencilla. Se debe ir a Panel de Control </w:t>
+      </w:r>
+      <w:r>
+        <w:sym w:font="Wingdings" w:char="F0E0"/>
+      </w:r>
+      <w:r>
+        <w:t xml:space="preserve"> Cuentas de Usuario </w:t>
+      </w:r>
+      <w:r>
+        <w:sym w:font="Wingdings" w:char="F0E0"/>
+      </w:r>
+      <w:r>
+        <w:t xml:space="preserve"> </w:t>
+      </w:r>
+      <w:r>
+        <w:t xml:space="preserve">Cambiar </w:t>
+      </w:r>
+      <w:r>
+        <w:t>configuración</w:t>
+      </w:r>
+      <w:r>
+        <w:t xml:space="preserve"> de control de cuentas de usuario</w:t>
+      </w:r>
+      <w:r>
+        <w:t xml:space="preserve"> y allí se debe bajar la seguridad al mínimo.</w:t>
+      </w:r>
+    </w:p>
+    <w:p>
+      <w:r>
+        <w:t>Otra manera de solucionar este problema es elegir otra ruta de instalación para el entorno XAMPP.</w:t>
+      </w:r>
+    </w:p>
+    <w:p>
+      <w:r>
+        <w:lastRenderedPageBreak/>
+        <w:t>Dado que la instalación es muy sencilla, durante el proceso de desarrollo no se han detectado otros problemas que puedan ocurrir en dicha instalación.</w:t>
+      </w:r>
+    </w:p>
+    <w:p/>
+    <w:p>
+      <w:pPr>
+        <w:pStyle w:val="PSI-Comentario"/>
+      </w:pPr>
+    </w:p>
+    <w:p/>
+    <w:p>
+      <w:pPr>
+        <w:pStyle w:val="PSI-Ttulo1"/>
+      </w:pPr>
+      <w:bookmarkStart w:id="8" w:name="_Toc53328142"/>
+      <w:r>
+        <w:t>Empezar a utilizar el Producto</w:t>
+      </w:r>
+      <w:bookmarkEnd w:id="8"/>
+      <w:r>
+        <w:t xml:space="preserve"> </w:t>
+      </w:r>
+    </w:p>
+    <w:p>
+      <w:r>
+        <w:t xml:space="preserve">Para iniciar a utilizar el producto, se deberá crear en la Base de Datos un usuario con el rol Administrador. Luego, dicho usuario podrá iniciar sesión en el sistema, agregar al resto de usuarios y configurar sus roles y permisos, todo a través del sistema. </w:t>
+      </w:r>
+    </w:p>
+    <w:p>
+      <w:r>
+        <w:t>La creación de usuarios dentro del sistema es bastante intuitiva, pero si quedaran dudas puede consultarse el Manual de Usuario en su sección “</w:t>
+      </w:r>
+      <w:r>
+        <w:t>Uso del Sistema [Administrador del Sistema]</w:t>
+      </w:r>
+      <w:r>
+        <w:t>”.</w:t>
+      </w:r>
+    </w:p>
+    <w:p>
+      <w:r>
+        <w:t>Una vez que sean creados todos los usuarios correspondientes y se hayan cargado todas las carreras, planes, asignaturas y profesores, el sistema puede comenzar a utilizarse en toda la UNPA-UARG.</w:t>
+      </w:r>
+    </w:p>
+    <w:p>
       <w:pPr>
         <w:pStyle w:val="PSI-Ttulo2"/>
         <w:ind w:left="0" w:firstLine="0"/>
       </w:pPr>
-      <w:r>
-        <w:br/>
-      </w:r>
-      <w:bookmarkStart w:id="8" w:name="_Toc257629175"/>
-      <w:r>
-        <w:t xml:space="preserve">Instalar </w:t>
-      </w:r>
-      <w:r>
-        <w:t>el</w:t>
-      </w:r>
-      <w:r>
-        <w:t xml:space="preserve"> </w:t>
-      </w:r>
-      <w:r>
-        <w:t>Producto</w:t>
-      </w:r>
-      <w:bookmarkEnd w:id="8"/>
-      <w:r>
-        <w:t xml:space="preserve"> </w:t>
-      </w:r>
     </w:p>
     <w:p>
       <w:pPr>
-        <w:pStyle w:val="PSI-Comentario"/>
-      </w:pPr>
-      <w:r>
-        <w:t>[Explicar los pasos a seguir para la correcta instalación del Software]</w:t>
-      </w:r>
-    </w:p>
-    <w:p>
-      <w:pPr>
-        <w:pStyle w:val="PSI-Comentario"/>
-      </w:pPr>
-    </w:p>
-    <w:p>
-      <w:pPr>
-        <w:pStyle w:val="PSI-Ttulo1"/>
-      </w:pPr>
-      <w:bookmarkStart w:id="9" w:name="_Toc257629176"/>
-      <w:r>
-        <w:t>Desinstalar</w:t>
-      </w:r>
-      <w:r>
-        <w:t xml:space="preserve"> </w:t>
-      </w:r>
-      <w:r>
-        <w:t>el</w:t>
-      </w:r>
-      <w:r>
-        <w:t xml:space="preserve"> </w:t>
-      </w:r>
-      <w:r>
-        <w:t xml:space="preserve">Producto </w:t>
-      </w:r>
-      <w:r>
-        <w:t>Software</w:t>
-      </w:r>
-      <w:bookmarkEnd w:id="9"/>
-    </w:p>
-    <w:p>
-      <w:pPr>
-        <w:pStyle w:val="PSI-Comentario"/>
-      </w:pPr>
-      <w:r>
-        <w:t>[Explicar los pasos a seguir para la correcta instalación del Software]</w:t>
-      </w:r>
-    </w:p>
-    <w:p>
-      <w:pPr>
-        <w:pStyle w:val="PSI-Ttulo1"/>
-      </w:pPr>
-    </w:p>
-    <w:p>
-      <w:pPr>
-        <w:pStyle w:val="PSI-Ttulo1"/>
-      </w:pPr>
-      <w:bookmarkStart w:id="10" w:name="_Toc257629177"/>
-      <w:r>
-        <w:t>Problemas de Instalación</w:t>
-      </w:r>
-      <w:bookmarkEnd w:id="10"/>
-    </w:p>
-    <w:p>
-      <w:pPr>
-        <w:pStyle w:val="PSI-Comentario"/>
-      </w:pPr>
-      <w:r>
-        <w:t>[</w:t>
-      </w:r>
-      <w:r>
-        <w:t>Listar los diferentes problemas que el usuario puede encontrarse al intentar instalar el software, dando una solución a cada uno de ellos.</w:t>
-      </w:r>
-      <w:r>
-        <w:t>]</w:t>
-      </w:r>
-    </w:p>
-    <w:p>
-      <w:pPr>
-        <w:pStyle w:val="PSI-Comentario"/>
-      </w:pPr>
-    </w:p>
-    <w:p>
-      <w:pPr>
-        <w:pStyle w:val="PSI-Ttulo1"/>
-      </w:pPr>
-      <w:bookmarkStart w:id="11" w:name="_Toc257629178"/>
-      <w:r>
-        <w:t>Empezar a utilizar el Producto</w:t>
-      </w:r>
-      <w:bookmarkEnd w:id="11"/>
-      <w:r>
-        <w:t xml:space="preserve"> </w:t>
-      </w:r>
-    </w:p>
-    <w:p>
-      <w:pPr>
-        <w:pStyle w:val="PSI-Comentario"/>
-      </w:pPr>
-      <w:r>
-        <w:t>[</w:t>
-      </w:r>
-      <w:proofErr w:type="gramStart"/>
-      <w:r>
-        <w:t xml:space="preserve">Exponer </w:t>
-      </w:r>
-      <w:r>
-        <w:t xml:space="preserve"> los</w:t>
-      </w:r>
-      <w:proofErr w:type="gramEnd"/>
-      <w:r>
-        <w:t xml:space="preserve"> usuarios (</w:t>
-      </w:r>
-      <w:r>
-        <w:t>c</w:t>
-      </w:r>
-      <w:r>
-        <w:t>on sus respectivas claves) por defecto que posee el Sistema.]</w:t>
-      </w:r>
-    </w:p>
-    <w:p>
-      <w:pPr>
-        <w:pStyle w:val="PSI-Ttulo2"/>
-        <w:ind w:left="0" w:firstLine="0"/>
-      </w:pPr>
-    </w:p>
-    <w:p>
-      <w:pPr>
         <w:pStyle w:val="PSI-Ttulo1"/>
       </w:pPr>
     </w:p>
     <w:sectPr>
-      <w:headerReference w:type="default" r:id="rId11"/>
-      <w:footerReference w:type="default" r:id="rId12"/>
+      <w:headerReference w:type="default" r:id="rId14"/>
+      <w:footerReference w:type="default" r:id="rId15"/>
       <w:pgSz w:w="11906" w:h="16838"/>
       <w:pgMar w:top="1535" w:right="1701" w:bottom="1417" w:left="1701" w:header="567" w:footer="572" w:gutter="0"/>
       <w:cols w:space="708"/>
@@ -2522,16 +2268,8 @@
           <w:rPr>
             <w:lang w:val="es-AR"/>
           </w:rPr>
-          <w:t xml:space="preserve">VASPA </w:t>
+          <w:t>VASPA Team</w:t>
         </w:r>
-        <w:proofErr w:type="spellStart"/>
-        <w:r>
-          <w:rPr>
-            <w:lang w:val="es-AR"/>
-          </w:rPr>
-          <w:t>Team</w:t>
-        </w:r>
-        <w:proofErr w:type="spellEnd"/>
       </w:sdtContent>
     </w:sdt>
     <w:r>
@@ -4800,7 +4538,7 @@
     <w:lsdException w:name="Table Web 2" w:semiHidden="1" w:unhideWhenUsed="1"/>
     <w:lsdException w:name="Table Web 3" w:semiHidden="1" w:unhideWhenUsed="1"/>
     <w:lsdException w:name="Balloon Text" w:semiHidden="1" w:unhideWhenUsed="1"/>
-    <w:lsdException w:name="Table Grid" w:semiHidden="1" w:uiPriority="59" w:unhideWhenUsed="1"/>
+    <w:lsdException w:name="Table Grid" w:uiPriority="59"/>
     <w:lsdException w:name="Table Theme" w:semiHidden="1" w:unhideWhenUsed="1"/>
     <w:lsdException w:name="Placeholder Text" w:semiHidden="1"/>
     <w:lsdException w:name="No Spacing" w:uiPriority="1" w:qFormat="1"/>
@@ -5823,6 +5561,17 @@
       <w:lang w:eastAsia="es-ES"/>
     </w:rPr>
   </w:style>
+  <w:style w:type="paragraph" w:styleId="Prrafodelista">
+    <w:name w:val="List Paragraph"/>
+    <w:basedOn w:val="Normal"/>
+    <w:uiPriority w:val="34"/>
+    <w:qFormat/>
+    <w:rsid w:val="00437B17"/>
+    <w:pPr>
+      <w:ind w:left="720"/>
+      <w:contextualSpacing/>
+    </w:pPr>
+  </w:style>
 </w:styles>
 </file>
 

</xml_diff>

<commit_message>
Actualización de Manual de Instalación y de Memoria
</commit_message>
<xml_diff>
--- a/Manuales y Memoria/Manual de Instalacion.docx
+++ b/Manuales y Memoria/Manual de Instalacion.docx
@@ -109,7 +109,6 @@
             <w:dataBinding w:prefixMappings="xmlns:ns0='http://schemas.openxmlformats.org/package/2006/metadata/core-properties' xmlns:ns1='http://purl.org/dc/elements/1.1/'" w:xpath="/ns0:coreProperties[1]/ns1:title[1]" w:storeItemID="{6C3C8BC8-F283-45AE-878A-BAB7291924A1}"/>
             <w:text/>
           </w:sdtPr>
-          <w:sdtEndPr/>
           <w:sdtContent>
             <w:p>
               <w:pPr>
@@ -151,7 +150,6 @@
             <w:dataBinding w:prefixMappings="xmlns:ns0='http://schemas.openxmlformats.org/package/2006/metadata/core-properties' xmlns:ns1='http://purl.org/dc/elements/1.1/'" w:xpath="/ns0:coreProperties[1]/ns1:subject[1]" w:storeItemID="{6C3C8BC8-F283-45AE-878A-BAB7291924A1}"/>
             <w:text/>
           </w:sdtPr>
-          <w:sdtEndPr/>
           <w:sdtContent>
             <w:p>
               <w:pPr>
@@ -203,7 +201,6 @@
             <w:dataBinding w:prefixMappings="xmlns:ns0='http://schemas.openxmlformats.org/officeDocument/2006/extended-properties' " w:xpath="/ns0:Properties[1]/ns0:Company[1]" w:storeItemID="{6668398D-A668-4E3E-A5EB-62B293D839F1}"/>
             <w:text/>
           </w:sdtPr>
-          <w:sdtEndPr/>
           <w:sdtContent>
             <w:p>
               <w:pPr>
@@ -214,8 +211,17 @@
                   <w:rFonts w:asciiTheme="majorHAnsi" w:hAnsiTheme="majorHAnsi"/>
                   <w:lang w:val="es-AR"/>
                 </w:rPr>
-                <w:t>VASPA Team</w:t>
+                <w:t xml:space="preserve">VASPA </w:t>
               </w:r>
+              <w:proofErr w:type="spellStart"/>
+              <w:r>
+                <w:rPr>
+                  <w:rFonts w:asciiTheme="majorHAnsi" w:hAnsiTheme="majorHAnsi"/>
+                  <w:lang w:val="es-AR"/>
+                </w:rPr>
+                <w:t>Team</w:t>
+              </w:r>
+              <w:proofErr w:type="spellEnd"/>
             </w:p>
           </w:sdtContent>
         </w:sdt>
@@ -229,7 +235,6 @@
             <w:dataBinding w:prefixMappings="xmlns:ns0='http://schemas.openxmlformats.org/package/2006/metadata/core-properties' xmlns:ns1='http://purl.org/dc/elements/1.1/'" w:xpath="/ns0:coreProperties[1]/ns1:creator[1]" w:storeItemID="{6C3C8BC8-F283-45AE-878A-BAB7291924A1}"/>
             <w:text/>
           </w:sdtPr>
-          <w:sdtEndPr/>
           <w:sdtContent>
             <w:p>
               <w:pPr>
@@ -590,7 +595,6 @@
           <w:docPartUnique/>
         </w:docPartObj>
       </w:sdtPr>
-      <w:sdtEndPr/>
       <w:sdtContent>
         <w:p>
           <w:pPr>
@@ -1280,7 +1284,6 @@
         <w:dataBinding w:prefixMappings="xmlns:ns0='http://purl.org/dc/elements/1.1/' xmlns:ns1='http://schemas.openxmlformats.org/package/2006/metadata/core-properties' " w:xpath="/ns1:coreProperties[1]/ns0:title[1]" w:storeItemID="{6C3C8BC8-F283-45AE-878A-BAB7291924A1}"/>
         <w:text/>
       </w:sdtPr>
-      <w:sdtEndPr/>
       <w:sdtContent>
         <w:p>
           <w:pPr>
@@ -1322,7 +1325,13 @@
     </w:p>
     <w:p>
       <w:r>
-        <w:t>El objetivo de este documento es mencionar de manera detallada los pasos a seguir para poner en funcionamiento el Sistema VASPA cuando la fase de construcción del sistema termine.</w:t>
+        <w:t xml:space="preserve">El objetivo de este documento es </w:t>
+      </w:r>
+      <w:r>
+        <w:t>explicar</w:t>
+      </w:r>
+      <w:r>
+        <w:t xml:space="preserve"> de manera detallada los pasos a seguir para poner en funcionamiento el Sistema VASPA cuando la fase de construcción del sistema termine.</w:t>
       </w:r>
     </w:p>
     <w:p>
@@ -1558,7 +1567,13 @@
           </w:p>
           <w:p>
             <w:r>
-              <w:t>Considerar que se deben cargar en el servidor todos los programas escaneados de todas las asignaturas. Se estima que se requerirán entre 1 y 3 GB para almacenar todos estos archivos (por año).</w:t>
+              <w:t>Considerar que se deben cargar en el servidor todos los programas escaneados de todas las asignaturas. Se estima que se requerirán entre 1 y 3 GB para almacenar todos estos archivos</w:t>
+            </w:r>
+            <w:r>
+              <w:t xml:space="preserve"> PDF</w:t>
+            </w:r>
+            <w:r>
+              <w:t xml:space="preserve"> (por año).</w:t>
             </w:r>
           </w:p>
         </w:tc>
@@ -1784,20 +1799,17 @@
       <w:bookmarkEnd w:id="3"/>
     </w:p>
     <w:p>
-      <w:pPr>
-        <w:pStyle w:val="PSI-Comentario"/>
-      </w:pPr>
-      <w:r>
-        <w:t>[</w:t>
-      </w:r>
-      <w:r>
-        <w:t>En esta sección se deben</w:t>
-      </w:r>
-      <w:r>
-        <w:t xml:space="preserve"> </w:t>
-      </w:r>
-      <w:r>
-        <w:t>explicar</w:t>
+      <w:r>
+        <w:t>En esta sección</w:t>
+      </w:r>
+      <w:r>
+        <w:t>,</w:t>
+      </w:r>
+      <w:r>
+        <w:t xml:space="preserve"> se explicar</w:t>
+      </w:r>
+      <w:r>
+        <w:t>án</w:t>
       </w:r>
       <w:r>
         <w:t xml:space="preserve"> las instrucciones de instalación</w:t>
@@ -1806,19 +1818,17 @@
         <w:t>, realizándose preguntas</w:t>
       </w:r>
       <w:r>
-        <w:t xml:space="preserve"> como: ¿Qué otro software debe ser instalado primero?, ¿Cómo instalo el producto?, ¿Cómo desinstalo el producto? y ¿Qué hago si encuentro otros problemas</w:t>
+        <w:t xml:space="preserve"> como: ¿Qué otro software debe ser instalado primero</w:t>
+      </w:r>
+      <w:r>
+        <w:t xml:space="preserve"> y cómo lo instalo</w:t>
+      </w:r>
+      <w:r>
+        <w:t>?, ¿Cómo instalo el producto?, ¿Cómo desinstalo el producto? y ¿Qué hago si encuentro problemas</w:t>
       </w:r>
       <w:r>
         <w:t>?</w:t>
       </w:r>
-      <w:r>
-        <w:t>]</w:t>
-      </w:r>
-    </w:p>
-    <w:p>
-      <w:pPr>
-        <w:pStyle w:val="PSI-Comentario"/>
-      </w:pPr>
     </w:p>
     <w:p>
       <w:pPr>
@@ -1831,93 +1841,52 @@
       <w:bookmarkEnd w:id="4"/>
     </w:p>
     <w:p>
-      <w:pPr>
-        <w:pStyle w:val="PSI-Comentario"/>
-      </w:pPr>
-      <w:r>
-        <w:t>[Si se debe instalar otros Software antes, debe ser dicho en esta sección]</w:t>
+      <w:r>
+        <w:t xml:space="preserve">En esta sección, se detalla como instalar XAMPP </w:t>
+      </w:r>
+      <w:r>
+        <w:t>de modo que el servidor este listo para alojar al Sistema VASPA.</w:t>
       </w:r>
     </w:p>
     <w:p>
-      <w:pPr>
-        <w:pStyle w:val="PSI-Ttulo2"/>
-        <w:ind w:left="0" w:firstLine="0"/>
-      </w:pPr>
-      <w:r>
-        <w:br/>
-      </w:r>
-      <w:bookmarkStart w:id="5" w:name="_Toc53328139"/>
-      <w:r>
-        <w:t xml:space="preserve">Instalar </w:t>
-      </w:r>
-      <w:r>
-        <w:t>el</w:t>
-      </w:r>
-      <w:r>
-        <w:t xml:space="preserve"> </w:t>
-      </w:r>
-      <w:r>
-        <w:t>Producto</w:t>
-      </w:r>
-      <w:bookmarkEnd w:id="5"/>
-      <w:r>
-        <w:t xml:space="preserve"> </w:t>
-      </w:r>
+      <w:r>
+        <w:t xml:space="preserve">Inicialmente, deberá abrir el navegador web y dirigirse a </w:t>
+      </w:r>
+      <w:hyperlink r:id="rId11" w:history="1">
+        <w:r>
+          <w:rPr>
+            <w:rStyle w:val="Hipervnculo"/>
+          </w:rPr>
+          <w:t>https://www.apachefriends.org/es/download.html</w:t>
+        </w:r>
+      </w:hyperlink>
     </w:p>
     <w:p>
-      <w:pPr>
-        <w:pStyle w:val="PSI-Comentario"/>
-      </w:pPr>
-      <w:r>
-        <w:t>[Explicar los pasos a seguir para la correcta instalación del Software]</w:t>
+      <w:r>
+        <w:t xml:space="preserve">Allí, deberá descargar la versión </w:t>
+      </w:r>
+      <w:r>
+        <w:t>7.2.32</w:t>
+      </w:r>
+      <w:r>
+        <w:t xml:space="preserve"> </w:t>
+      </w:r>
+      <w:r>
+        <w:t>para Windows.</w:t>
       </w:r>
     </w:p>
     <w:p>
-      <w:pPr>
-        <w:pStyle w:val="PSI-Comentario"/>
-      </w:pPr>
+      <w:r>
+        <w:t>Luego, ejecutar el archivo .exe descargado. Cargará unos segundos y verá una pantalla como la siguiente:</w:t>
+      </w:r>
     </w:p>
     <w:p>
-      <w:pPr>
-        <w:pStyle w:val="PSI-Ttulo1"/>
-      </w:pPr>
-      <w:bookmarkStart w:id="6" w:name="_Toc53328140"/>
-      <w:r>
-        <w:t>Desinstalar</w:t>
-      </w:r>
-      <w:r>
-        <w:t xml:space="preserve"> </w:t>
-      </w:r>
-      <w:r>
-        <w:t>el</w:t>
-      </w:r>
-      <w:r>
-        <w:t xml:space="preserve"> </w:t>
-      </w:r>
-      <w:r>
-        <w:t xml:space="preserve">Producto </w:t>
-      </w:r>
-      <w:r>
-        <w:t>Software</w:t>
-      </w:r>
-      <w:bookmarkEnd w:id="6"/>
-    </w:p>
-    <w:p>
-      <w:r>
-        <w:t xml:space="preserve">La desinstalación del sistema es muy sencilla. Al </w:t>
-      </w:r>
-      <w:r>
-        <w:t>ser un paquete de software de un sistema web que no se instala en el sistema operativo ni modifica los registros del mismo, basta con eliminar la carpeta del proyecto. Simplemente diríjase a la ubicación donde se haya implementado el sistema y elimine la carpeta vaspa.</w:t>
-      </w:r>
-    </w:p>
-    <w:p>
-      <w:r>
-        <w:lastRenderedPageBreak/>
+      <w:r>
         <w:drawing>
-          <wp:inline distT="0" distB="0" distL="0" distR="0" wp14:anchorId="4FC23093" wp14:editId="0A7CA289">
-            <wp:extent cx="3772469" cy="2220274"/>
-            <wp:effectExtent l="76200" t="76200" r="114300" b="123190"/>
-            <wp:docPr id="2" name="Imagen 2"/>
+          <wp:inline distT="0" distB="0" distL="0" distR="0" wp14:anchorId="345BD869" wp14:editId="0C9E5721">
+            <wp:extent cx="3274326" cy="2765697"/>
+            <wp:effectExtent l="76200" t="76200" r="116840" b="111125"/>
+            <wp:docPr id="7" name="Imagen 7"/>
             <wp:cNvGraphicFramePr>
               <a:graphicFrameLocks xmlns:a="http://schemas.openxmlformats.org/drawingml/2006/main" noChangeAspect="1"/>
             </wp:cNvGraphicFramePr>
@@ -1929,7 +1898,7 @@
                     <pic:cNvPicPr/>
                   </pic:nvPicPr>
                   <pic:blipFill>
-                    <a:blip r:embed="rId11"/>
+                    <a:blip r:embed="rId12"/>
                     <a:stretch>
                       <a:fillRect/>
                     </a:stretch>
@@ -1937,7 +1906,7 @@
                   <pic:spPr>
                     <a:xfrm>
                       <a:off x="0" y="0"/>
-                      <a:ext cx="3786659" cy="2228626"/>
+                      <a:ext cx="3294529" cy="2782761"/>
                     </a:xfrm>
                     <a:prstGeom prst="rect">
                       <a:avLst/>
@@ -1963,29 +1932,503 @@
           </wp:inline>
         </w:drawing>
       </w:r>
-      <w:r>
-        <w:t xml:space="preserve"> </w:t>
-      </w:r>
     </w:p>
     <w:p>
-      <w:r>
-        <w:t xml:space="preserve">Si quiere desinstalar la plataforma donde funciona el sistema, debe ir a Panel de Control </w:t>
-      </w:r>
-      <w:r>
-        <w:sym w:font="Wingdings" w:char="F0E0"/>
-      </w:r>
-      <w:r>
-        <w:t xml:space="preserve"> Desinstalar un Programa </w:t>
-      </w:r>
-      <w:r>
-        <w:sym w:font="Wingdings" w:char="F0E0"/>
-      </w:r>
-      <w:r>
-        <w:t xml:space="preserve"> XAMPP</w:t>
+      <w:pPr>
+        <w:ind w:left="0" w:firstLine="0"/>
+      </w:pPr>
+      <w:r>
+        <w:lastRenderedPageBreak/>
+        <w:t>Deberá presionar “Next &gt;” y verá la siguiente pantalla, en la cual deberá dejar todas las opciones marcadas:</w:t>
       </w:r>
     </w:p>
     <w:p>
-      <w:r>
+      <w:pPr>
+        <w:ind w:left="0" w:firstLine="0"/>
+      </w:pPr>
+      <w:r>
+        <w:drawing>
+          <wp:inline distT="0" distB="0" distL="0" distR="0" wp14:anchorId="298D94AE" wp14:editId="17868062">
+            <wp:extent cx="3479042" cy="2939021"/>
+            <wp:effectExtent l="76200" t="76200" r="121920" b="109220"/>
+            <wp:docPr id="9" name="Imagen 9"/>
+            <wp:cNvGraphicFramePr>
+              <a:graphicFrameLocks xmlns:a="http://schemas.openxmlformats.org/drawingml/2006/main" noChangeAspect="1"/>
+            </wp:cNvGraphicFramePr>
+            <a:graphic xmlns:a="http://schemas.openxmlformats.org/drawingml/2006/main">
+              <a:graphicData uri="http://schemas.openxmlformats.org/drawingml/2006/picture">
+                <pic:pic xmlns:pic="http://schemas.openxmlformats.org/drawingml/2006/picture">
+                  <pic:nvPicPr>
+                    <pic:cNvPr id="1" name=""/>
+                    <pic:cNvPicPr/>
+                  </pic:nvPicPr>
+                  <pic:blipFill>
+                    <a:blip r:embed="rId13"/>
+                    <a:stretch>
+                      <a:fillRect/>
+                    </a:stretch>
+                  </pic:blipFill>
+                  <pic:spPr>
+                    <a:xfrm>
+                      <a:off x="0" y="0"/>
+                      <a:ext cx="3497607" cy="2954704"/>
+                    </a:xfrm>
+                    <a:prstGeom prst="rect">
+                      <a:avLst/>
+                    </a:prstGeom>
+                    <a:ln w="38100" cap="sq">
+                      <a:solidFill>
+                        <a:srgbClr val="000000"/>
+                      </a:solidFill>
+                      <a:prstDash val="solid"/>
+                      <a:miter lim="800000"/>
+                    </a:ln>
+                    <a:effectLst>
+                      <a:outerShdw blurRad="50800" dist="38100" dir="2700000" algn="tl" rotWithShape="0">
+                        <a:srgbClr val="000000">
+                          <a:alpha val="43000"/>
+                        </a:srgbClr>
+                      </a:outerShdw>
+                    </a:effectLst>
+                  </pic:spPr>
+                </pic:pic>
+              </a:graphicData>
+            </a:graphic>
+          </wp:inline>
+        </w:drawing>
+      </w:r>
+    </w:p>
+    <w:p>
+      <w:pPr>
+        <w:ind w:left="0" w:firstLine="0"/>
+      </w:pPr>
+      <w:r>
+        <w:t>Presione “Next &gt;” nuevamente y se mostrará una pantalla donde se debe elegir la ubicación para instalar XAMPP:</w:t>
+      </w:r>
+    </w:p>
+    <w:p>
+      <w:pPr>
+        <w:ind w:left="0" w:firstLine="0"/>
+      </w:pPr>
+      <w:r>
+        <w:drawing>
+          <wp:inline distT="0" distB="0" distL="0" distR="0" wp14:anchorId="31E9D243" wp14:editId="1A0D2AB9">
+            <wp:extent cx="3611981" cy="3050275"/>
+            <wp:effectExtent l="76200" t="76200" r="121920" b="112395"/>
+            <wp:docPr id="10" name="Imagen 10"/>
+            <wp:cNvGraphicFramePr>
+              <a:graphicFrameLocks xmlns:a="http://schemas.openxmlformats.org/drawingml/2006/main" noChangeAspect="1"/>
+            </wp:cNvGraphicFramePr>
+            <a:graphic xmlns:a="http://schemas.openxmlformats.org/drawingml/2006/main">
+              <a:graphicData uri="http://schemas.openxmlformats.org/drawingml/2006/picture">
+                <pic:pic xmlns:pic="http://schemas.openxmlformats.org/drawingml/2006/picture">
+                  <pic:nvPicPr>
+                    <pic:cNvPr id="1" name=""/>
+                    <pic:cNvPicPr/>
+                  </pic:nvPicPr>
+                  <pic:blipFill>
+                    <a:blip r:embed="rId14"/>
+                    <a:stretch>
+                      <a:fillRect/>
+                    </a:stretch>
+                  </pic:blipFill>
+                  <pic:spPr>
+                    <a:xfrm>
+                      <a:off x="0" y="0"/>
+                      <a:ext cx="3626689" cy="3062696"/>
+                    </a:xfrm>
+                    <a:prstGeom prst="rect">
+                      <a:avLst/>
+                    </a:prstGeom>
+                    <a:ln w="38100" cap="sq">
+                      <a:solidFill>
+                        <a:srgbClr val="000000"/>
+                      </a:solidFill>
+                      <a:prstDash val="solid"/>
+                      <a:miter lim="800000"/>
+                    </a:ln>
+                    <a:effectLst>
+                      <a:outerShdw blurRad="50800" dist="38100" dir="2700000" algn="tl" rotWithShape="0">
+                        <a:srgbClr val="000000">
+                          <a:alpha val="43000"/>
+                        </a:srgbClr>
+                      </a:outerShdw>
+                    </a:effectLst>
+                  </pic:spPr>
+                </pic:pic>
+              </a:graphicData>
+            </a:graphic>
+          </wp:inline>
+        </w:drawing>
+      </w:r>
+    </w:p>
+    <w:p>
+      <w:pPr>
+        <w:ind w:left="0" w:firstLine="0"/>
+      </w:pPr>
+      <w:r>
+        <w:t>Comenzará la instalación y deberá esperar a que esta finalice:</w:t>
+      </w:r>
+    </w:p>
+    <w:p>
+      <w:pPr>
+        <w:ind w:left="0" w:firstLine="0"/>
+      </w:pPr>
+      <w:r>
+        <w:lastRenderedPageBreak/>
+        <w:drawing>
+          <wp:inline distT="0" distB="0" distL="0" distR="0" wp14:anchorId="6A844A72" wp14:editId="201815EB">
+            <wp:extent cx="3387295" cy="2872854"/>
+            <wp:effectExtent l="76200" t="76200" r="118110" b="118110"/>
+            <wp:docPr id="11" name="Imagen 11"/>
+            <wp:cNvGraphicFramePr>
+              <a:graphicFrameLocks xmlns:a="http://schemas.openxmlformats.org/drawingml/2006/main" noChangeAspect="1"/>
+            </wp:cNvGraphicFramePr>
+            <a:graphic xmlns:a="http://schemas.openxmlformats.org/drawingml/2006/main">
+              <a:graphicData uri="http://schemas.openxmlformats.org/drawingml/2006/picture">
+                <pic:pic xmlns:pic="http://schemas.openxmlformats.org/drawingml/2006/picture">
+                  <pic:nvPicPr>
+                    <pic:cNvPr id="1" name=""/>
+                    <pic:cNvPicPr/>
+                  </pic:nvPicPr>
+                  <pic:blipFill>
+                    <a:blip r:embed="rId15"/>
+                    <a:stretch>
+                      <a:fillRect/>
+                    </a:stretch>
+                  </pic:blipFill>
+                  <pic:spPr>
+                    <a:xfrm>
+                      <a:off x="0" y="0"/>
+                      <a:ext cx="3404465" cy="2887416"/>
+                    </a:xfrm>
+                    <a:prstGeom prst="rect">
+                      <a:avLst/>
+                    </a:prstGeom>
+                    <a:ln w="38100" cap="sq">
+                      <a:solidFill>
+                        <a:srgbClr val="000000"/>
+                      </a:solidFill>
+                      <a:prstDash val="solid"/>
+                      <a:miter lim="800000"/>
+                    </a:ln>
+                    <a:effectLst>
+                      <a:outerShdw blurRad="50800" dist="38100" dir="2700000" algn="tl" rotWithShape="0">
+                        <a:srgbClr val="000000">
+                          <a:alpha val="43000"/>
+                        </a:srgbClr>
+                      </a:outerShdw>
+                    </a:effectLst>
+                  </pic:spPr>
+                </pic:pic>
+              </a:graphicData>
+            </a:graphic>
+          </wp:inline>
+        </w:drawing>
+      </w:r>
+    </w:p>
+    <w:p>
+      <w:pPr>
+        <w:ind w:left="0" w:firstLine="0"/>
+      </w:pPr>
+      <w:r>
+        <w:t>Una vez finalizada la instalación, se deberá dirigir al Panel de Control de XAMPP e iniciar los servicios de Apache y MySQL:</w:t>
+      </w:r>
+    </w:p>
+    <w:p>
+      <w:pPr>
+        <w:ind w:left="0" w:firstLine="0"/>
+      </w:pPr>
+      <w:r>
+        <w:drawing>
+          <wp:inline distT="0" distB="0" distL="0" distR="0" wp14:anchorId="31DE015E" wp14:editId="25EF4CBE">
+            <wp:extent cx="4094925" cy="2470245"/>
+            <wp:effectExtent l="76200" t="76200" r="115570" b="120650"/>
+            <wp:docPr id="13" name="Imagen 13"/>
+            <wp:cNvGraphicFramePr>
+              <a:graphicFrameLocks xmlns:a="http://schemas.openxmlformats.org/drawingml/2006/main" noChangeAspect="1"/>
+            </wp:cNvGraphicFramePr>
+            <a:graphic xmlns:a="http://schemas.openxmlformats.org/drawingml/2006/main">
+              <a:graphicData uri="http://schemas.openxmlformats.org/drawingml/2006/picture">
+                <pic:pic xmlns:pic="http://schemas.openxmlformats.org/drawingml/2006/picture">
+                  <pic:nvPicPr>
+                    <pic:cNvPr id="1" name=""/>
+                    <pic:cNvPicPr/>
+                  </pic:nvPicPr>
+                  <pic:blipFill>
+                    <a:blip r:embed="rId16"/>
+                    <a:stretch>
+                      <a:fillRect/>
+                    </a:stretch>
+                  </pic:blipFill>
+                  <pic:spPr>
+                    <a:xfrm>
+                      <a:off x="0" y="0"/>
+                      <a:ext cx="4120553" cy="2485705"/>
+                    </a:xfrm>
+                    <a:prstGeom prst="rect">
+                      <a:avLst/>
+                    </a:prstGeom>
+                    <a:ln w="38100" cap="sq">
+                      <a:solidFill>
+                        <a:srgbClr val="000000"/>
+                      </a:solidFill>
+                      <a:prstDash val="solid"/>
+                      <a:miter lim="800000"/>
+                    </a:ln>
+                    <a:effectLst>
+                      <a:outerShdw blurRad="50800" dist="38100" dir="2700000" algn="tl" rotWithShape="0">
+                        <a:srgbClr val="000000">
+                          <a:alpha val="43000"/>
+                        </a:srgbClr>
+                      </a:outerShdw>
+                    </a:effectLst>
+                  </pic:spPr>
+                </pic:pic>
+              </a:graphicData>
+            </a:graphic>
+          </wp:inline>
+        </w:drawing>
+      </w:r>
+    </w:p>
+    <w:p>
+      <w:pPr>
+        <w:ind w:left="0" w:firstLine="0"/>
+      </w:pPr>
+    </w:p>
+    <w:p>
+      <w:pPr>
+        <w:ind w:left="0" w:firstLine="0"/>
+      </w:pPr>
+      <w:r>
+        <w:t>Una vez iniciado, deberá escribir “localhost” en su navegador web. Si visualiza una pantalla similar a la siguiente, significa que la instalación fue completada correctamente:</w:t>
+      </w:r>
+    </w:p>
+    <w:p>
+      <w:pPr>
+        <w:ind w:left="0" w:firstLine="0"/>
+      </w:pPr>
+      <w:r>
+        <w:lastRenderedPageBreak/>
+        <w:drawing>
+          <wp:inline distT="0" distB="0" distL="0" distR="0" wp14:anchorId="03FA6E00" wp14:editId="3DCAF141">
+            <wp:extent cx="4152640" cy="4161430"/>
+            <wp:effectExtent l="76200" t="76200" r="114935" b="106045"/>
+            <wp:docPr id="14" name="Imagen 14"/>
+            <wp:cNvGraphicFramePr>
+              <a:graphicFrameLocks xmlns:a="http://schemas.openxmlformats.org/drawingml/2006/main" noChangeAspect="1"/>
+            </wp:cNvGraphicFramePr>
+            <a:graphic xmlns:a="http://schemas.openxmlformats.org/drawingml/2006/main">
+              <a:graphicData uri="http://schemas.openxmlformats.org/drawingml/2006/picture">
+                <pic:pic xmlns:pic="http://schemas.openxmlformats.org/drawingml/2006/picture">
+                  <pic:nvPicPr>
+                    <pic:cNvPr id="1" name=""/>
+                    <pic:cNvPicPr/>
+                  </pic:nvPicPr>
+                  <pic:blipFill>
+                    <a:blip r:embed="rId17"/>
+                    <a:stretch>
+                      <a:fillRect/>
+                    </a:stretch>
+                  </pic:blipFill>
+                  <pic:spPr>
+                    <a:xfrm>
+                      <a:off x="0" y="0"/>
+                      <a:ext cx="4162501" cy="4171312"/>
+                    </a:xfrm>
+                    <a:prstGeom prst="rect">
+                      <a:avLst/>
+                    </a:prstGeom>
+                    <a:ln w="38100" cap="sq">
+                      <a:solidFill>
+                        <a:srgbClr val="000000"/>
+                      </a:solidFill>
+                      <a:prstDash val="solid"/>
+                      <a:miter lim="800000"/>
+                    </a:ln>
+                    <a:effectLst>
+                      <a:outerShdw blurRad="50800" dist="38100" dir="2700000" algn="tl" rotWithShape="0">
+                        <a:srgbClr val="000000">
+                          <a:alpha val="43000"/>
+                        </a:srgbClr>
+                      </a:outerShdw>
+                    </a:effectLst>
+                  </pic:spPr>
+                </pic:pic>
+              </a:graphicData>
+            </a:graphic>
+          </wp:inline>
+        </w:drawing>
+      </w:r>
+    </w:p>
+    <w:p>
+      <w:pPr>
+        <w:pStyle w:val="PSI-Ttulo2"/>
+        <w:ind w:left="0" w:firstLine="0"/>
+      </w:pPr>
+      <w:r>
+        <w:br/>
+      </w:r>
+      <w:bookmarkStart w:id="5" w:name="_Toc53328139"/>
+      <w:r>
+        <w:t xml:space="preserve">Instalar </w:t>
+      </w:r>
+      <w:r>
+        <w:t>el</w:t>
+      </w:r>
+      <w:r>
+        <w:t xml:space="preserve"> </w:t>
+      </w:r>
+      <w:r>
+        <w:t>Producto</w:t>
+      </w:r>
+      <w:bookmarkEnd w:id="5"/>
+      <w:r>
+        <w:t xml:space="preserve"> </w:t>
+      </w:r>
+    </w:p>
+    <w:p>
+      <w:pPr>
+        <w:pStyle w:val="PSI-Comentario"/>
+      </w:pPr>
+      <w:r>
+        <w:t>[Explicar los pasos a seguir para la correcta instalación del Software]</w:t>
+      </w:r>
+    </w:p>
+    <w:p>
+      <w:pPr>
+        <w:pStyle w:val="PSI-Comentario"/>
+      </w:pPr>
+    </w:p>
+    <w:p>
+      <w:pPr>
+        <w:pStyle w:val="PSI-Ttulo1"/>
+      </w:pPr>
+      <w:bookmarkStart w:id="6" w:name="_Toc53328140"/>
+      <w:r>
+        <w:t>Desinstalar</w:t>
+      </w:r>
+      <w:r>
+        <w:t xml:space="preserve"> </w:t>
+      </w:r>
+      <w:r>
+        <w:t>el</w:t>
+      </w:r>
+      <w:r>
+        <w:t xml:space="preserve"> </w:t>
+      </w:r>
+      <w:r>
+        <w:t xml:space="preserve">Producto </w:t>
+      </w:r>
+      <w:r>
+        <w:t>Software</w:t>
+      </w:r>
+      <w:bookmarkEnd w:id="6"/>
+    </w:p>
+    <w:p>
+      <w:r>
+        <w:t xml:space="preserve">La desinstalación del sistema es muy sencilla. Al </w:t>
+      </w:r>
+      <w:r>
+        <w:t xml:space="preserve">ser un paquete de software de un sistema web que no se instala en el sistema operativo ni modifica los registros del mismo, basta con eliminar la carpeta del proyecto. Simplemente diríjase a la ubicación donde se haya implementado el sistema y elimine la carpeta </w:t>
+      </w:r>
+      <w:r>
+        <w:t>“</w:t>
+      </w:r>
+      <w:proofErr w:type="spellStart"/>
+      <w:r>
+        <w:t>vaspa</w:t>
+      </w:r>
+      <w:proofErr w:type="spellEnd"/>
+      <w:r>
+        <w:t>”</w:t>
+      </w:r>
+      <w:r>
+        <w:t>.</w:t>
+      </w:r>
+    </w:p>
+    <w:p>
+      <w:r>
+        <w:rPr>
+          <w:noProof/>
+        </w:rPr>
+        <w:lastRenderedPageBreak/>
+        <w:drawing>
+          <wp:inline distT="0" distB="0" distL="0" distR="0" wp14:anchorId="4FC23093" wp14:editId="2805BBFF">
+            <wp:extent cx="3771900" cy="2011907"/>
+            <wp:effectExtent l="76200" t="76200" r="114300" b="121920"/>
+            <wp:docPr id="2" name="Imagen 2"/>
+            <wp:cNvGraphicFramePr>
+              <a:graphicFrameLocks xmlns:a="http://schemas.openxmlformats.org/drawingml/2006/main" noChangeAspect="1"/>
+            </wp:cNvGraphicFramePr>
+            <a:graphic xmlns:a="http://schemas.openxmlformats.org/drawingml/2006/main">
+              <a:graphicData uri="http://schemas.openxmlformats.org/drawingml/2006/picture">
+                <pic:pic xmlns:pic="http://schemas.openxmlformats.org/drawingml/2006/picture">
+                  <pic:nvPicPr>
+                    <pic:cNvPr id="1" name=""/>
+                    <pic:cNvPicPr/>
+                  </pic:nvPicPr>
+                  <pic:blipFill>
+                    <a:blip r:embed="rId18"/>
+                    <a:stretch>
+                      <a:fillRect/>
+                    </a:stretch>
+                  </pic:blipFill>
+                  <pic:spPr>
+                    <a:xfrm>
+                      <a:off x="0" y="0"/>
+                      <a:ext cx="3789851" cy="2021482"/>
+                    </a:xfrm>
+                    <a:prstGeom prst="rect">
+                      <a:avLst/>
+                    </a:prstGeom>
+                    <a:ln w="38100" cap="sq">
+                      <a:solidFill>
+                        <a:srgbClr val="000000"/>
+                      </a:solidFill>
+                      <a:prstDash val="solid"/>
+                      <a:miter lim="800000"/>
+                    </a:ln>
+                    <a:effectLst>
+                      <a:outerShdw blurRad="50800" dist="38100" dir="2700000" algn="tl" rotWithShape="0">
+                        <a:srgbClr val="000000">
+                          <a:alpha val="43000"/>
+                        </a:srgbClr>
+                      </a:outerShdw>
+                    </a:effectLst>
+                  </pic:spPr>
+                </pic:pic>
+              </a:graphicData>
+            </a:graphic>
+          </wp:inline>
+        </w:drawing>
+      </w:r>
+      <w:r>
+        <w:t xml:space="preserve"> </w:t>
+      </w:r>
+    </w:p>
+    <w:p>
+      <w:r>
+        <w:t xml:space="preserve">Si quiere desinstalar la plataforma donde funciona el sistema, debe ir a Panel de Control </w:t>
+      </w:r>
+      <w:r>
+        <w:sym w:font="Wingdings" w:char="F0E0"/>
+      </w:r>
+      <w:r>
+        <w:t xml:space="preserve"> Desinstalar un Programa </w:t>
+      </w:r>
+      <w:r>
+        <w:sym w:font="Wingdings" w:char="F0E0"/>
+      </w:r>
+      <w:r>
+        <w:t xml:space="preserve"> XAMPP</w:t>
+      </w:r>
+    </w:p>
+    <w:p>
+      <w:r>
+        <w:rPr>
+          <w:noProof/>
+        </w:rPr>
         <w:drawing>
           <wp:inline distT="0" distB="0" distL="0" distR="0" wp14:anchorId="0C520C14" wp14:editId="1EFF6793">
             <wp:extent cx="3062785" cy="979832"/>
@@ -2002,7 +2445,7 @@
                     <pic:cNvPicPr/>
                   </pic:nvPicPr>
                   <pic:blipFill>
-                    <a:blip r:embed="rId12"/>
+                    <a:blip r:embed="rId19"/>
                     <a:stretch>
                       <a:fillRect/>
                     </a:stretch>
@@ -2059,6 +2502,9 @@
     </w:p>
     <w:p>
       <w:r>
+        <w:rPr>
+          <w:noProof/>
+        </w:rPr>
         <w:drawing>
           <wp:inline distT="0" distB="0" distL="0" distR="0" wp14:anchorId="6F8BDB1F" wp14:editId="337F0337">
             <wp:extent cx="4748284" cy="1347321"/>
@@ -2075,7 +2521,7 @@
                     <pic:cNvPicPr/>
                   </pic:nvPicPr>
                   <pic:blipFill>
-                    <a:blip r:embed="rId13"/>
+                    <a:blip r:embed="rId20"/>
                     <a:stretch>
                       <a:fillRect/>
                     </a:stretch>
@@ -2132,13 +2578,7 @@
         <w:t xml:space="preserve"> </w:t>
       </w:r>
       <w:r>
-        <w:t xml:space="preserve">Cambiar </w:t>
-      </w:r>
-      <w:r>
-        <w:t>configuración</w:t>
-      </w:r>
-      <w:r>
-        <w:t xml:space="preserve"> de control de cuentas de usuario</w:t>
+        <w:t>Cambiar configuración de control de cuentas de usuario</w:t>
       </w:r>
       <w:r>
         <w:t xml:space="preserve"> y allí se debe bajar la seguridad al mínimo.</w:t>
@@ -2158,12 +2598,6 @@
     <w:p/>
     <w:p>
       <w:pPr>
-        <w:pStyle w:val="PSI-Comentario"/>
-      </w:pPr>
-    </w:p>
-    <w:p/>
-    <w:p>
-      <w:pPr>
         <w:pStyle w:val="PSI-Ttulo1"/>
       </w:pPr>
       <w:bookmarkStart w:id="8" w:name="_Toc53328142"/>
@@ -2208,8 +2642,8 @@
       </w:pPr>
     </w:p>
     <w:sectPr>
-      <w:headerReference w:type="default" r:id="rId14"/>
-      <w:footerReference w:type="default" r:id="rId15"/>
+      <w:headerReference w:type="default" r:id="rId21"/>
+      <w:footerReference w:type="default" r:id="rId22"/>
       <w:pgSz w:w="11906" w:h="16838"/>
       <w:pgMar w:top="1535" w:right="1701" w:bottom="1417" w:left="1701" w:header="567" w:footer="572" w:gutter="0"/>
       <w:cols w:space="708"/>
@@ -2262,14 +2696,21 @@
         <w:dataBinding w:prefixMappings="xmlns:ns0='http://schemas.openxmlformats.org/officeDocument/2006/extended-properties' " w:xpath="/ns0:Properties[1]/ns0:Company[1]" w:storeItemID="{6668398D-A668-4E3E-A5EB-62B293D839F1}"/>
         <w:text/>
       </w:sdtPr>
-      <w:sdtEndPr/>
       <w:sdtContent>
         <w:r>
           <w:rPr>
             <w:lang w:val="es-AR"/>
           </w:rPr>
-          <w:t>VASPA Team</w:t>
+          <w:t xml:space="preserve">VASPA </w:t>
         </w:r>
+        <w:proofErr w:type="spellStart"/>
+        <w:r>
+          <w:rPr>
+            <w:lang w:val="es-AR"/>
+          </w:rPr>
+          <w:t>Team</w:t>
+        </w:r>
+        <w:proofErr w:type="spellEnd"/>
       </w:sdtContent>
     </w:sdt>
     <w:r>
@@ -2308,7 +2749,6 @@
           <w:docPartUnique/>
         </w:docPartObj>
       </w:sdtPr>
-      <w:sdtEndPr/>
       <w:sdtContent>
         <w:r>
           <w:tab/>
@@ -2420,7 +2860,6 @@
       <w:dataBinding w:prefixMappings="xmlns:ns0='http://purl.org/dc/elements/1.1/' xmlns:ns1='http://schemas.openxmlformats.org/package/2006/metadata/core-properties' " w:xpath="/ns1:coreProperties[1]/ns0:creator[1]" w:storeItemID="{6C3C8BC8-F283-45AE-878A-BAB7291924A1}"/>
       <w:text/>
     </w:sdtPr>
-    <w:sdtEndPr/>
     <w:sdtContent>
       <w:p>
         <w:pPr>
@@ -2477,7 +2916,6 @@
       <w:dataBinding w:prefixMappings="xmlns:ns0='http://schemas.openxmlformats.org/package/2006/metadata/core-properties' xmlns:ns1='http://purl.org/dc/elements/1.1/'" w:xpath="/ns0:coreProperties[1]/ns1:title[1]" w:storeItemID="{6C3C8BC8-F283-45AE-878A-BAB7291924A1}"/>
       <w:text/>
     </w:sdtPr>
-    <w:sdtEndPr/>
     <w:sdtContent>
       <w:p>
         <w:pPr>
@@ -2668,7 +3106,6 @@
         <w:dataBinding w:prefixMappings="xmlns:ns0='http://schemas.openxmlformats.org/package/2006/metadata/core-properties' xmlns:ns1='http://purl.org/dc/elements/1.1/'" w:xpath="/ns0:coreProperties[1]/ns1:subject[1]" w:storeItemID="{6C3C8BC8-F283-45AE-878A-BAB7291924A1}"/>
         <w:text/>
       </w:sdtPr>
-      <w:sdtEndPr/>
       <w:sdtContent>
         <w:r>
           <w:rPr>
@@ -5572,6 +6009,18 @@
       <w:contextualSpacing/>
     </w:pPr>
   </w:style>
+  <w:style w:type="character" w:styleId="Mencinsinresolver">
+    <w:name w:val="Unresolved Mention"/>
+    <w:basedOn w:val="Fuentedeprrafopredeter"/>
+    <w:uiPriority w:val="99"/>
+    <w:semiHidden/>
+    <w:unhideWhenUsed/>
+    <w:rsid w:val="00177403"/>
+    <w:rPr>
+      <w:color w:val="605E5C"/>
+      <w:shd w:val="clear" w:color="auto" w:fill="E1DFDD"/>
+    </w:rPr>
+  </w:style>
 </w:styles>
 </file>
 

</xml_diff>

<commit_message>
Se finaliza Manual de Instalación y se renombran los scripts a aplicar en la BD
</commit_message>
<xml_diff>
--- a/Manuales y Memoria/Manual de Instalacion.docx
+++ b/Manuales y Memoria/Manual de Instalacion.docx
@@ -109,6 +109,7 @@
             <w:dataBinding w:prefixMappings="xmlns:ns0='http://schemas.openxmlformats.org/package/2006/metadata/core-properties' xmlns:ns1='http://purl.org/dc/elements/1.1/'" w:xpath="/ns0:coreProperties[1]/ns1:title[1]" w:storeItemID="{6C3C8BC8-F283-45AE-878A-BAB7291924A1}"/>
             <w:text/>
           </w:sdtPr>
+          <w:sdtEndPr/>
           <w:sdtContent>
             <w:p>
               <w:pPr>
@@ -150,6 +151,7 @@
             <w:dataBinding w:prefixMappings="xmlns:ns0='http://schemas.openxmlformats.org/package/2006/metadata/core-properties' xmlns:ns1='http://purl.org/dc/elements/1.1/'" w:xpath="/ns0:coreProperties[1]/ns1:subject[1]" w:storeItemID="{6C3C8BC8-F283-45AE-878A-BAB7291924A1}"/>
             <w:text/>
           </w:sdtPr>
+          <w:sdtEndPr/>
           <w:sdtContent>
             <w:p>
               <w:pPr>
@@ -201,6 +203,7 @@
             <w:dataBinding w:prefixMappings="xmlns:ns0='http://schemas.openxmlformats.org/officeDocument/2006/extended-properties' " w:xpath="/ns0:Properties[1]/ns0:Company[1]" w:storeItemID="{6668398D-A668-4E3E-A5EB-62B293D839F1}"/>
             <w:text/>
           </w:sdtPr>
+          <w:sdtEndPr/>
           <w:sdtContent>
             <w:p>
               <w:pPr>
@@ -235,6 +238,7 @@
             <w:dataBinding w:prefixMappings="xmlns:ns0='http://schemas.openxmlformats.org/package/2006/metadata/core-properties' xmlns:ns1='http://purl.org/dc/elements/1.1/'" w:xpath="/ns0:coreProperties[1]/ns1:creator[1]" w:storeItemID="{6C3C8BC8-F283-45AE-878A-BAB7291924A1}"/>
             <w:text/>
           </w:sdtPr>
+          <w:sdtEndPr/>
           <w:sdtContent>
             <w:p>
               <w:pPr>
@@ -595,6 +599,7 @@
           <w:docPartUnique/>
         </w:docPartObj>
       </w:sdtPr>
+      <w:sdtEndPr/>
       <w:sdtContent>
         <w:p>
           <w:pPr>
@@ -629,7 +634,7 @@
           <w:r>
             <w:fldChar w:fldCharType="separate"/>
           </w:r>
-          <w:hyperlink w:anchor="_Toc53328134" w:history="1">
+          <w:hyperlink w:anchor="_Toc53438961" w:history="1">
             <w:r>
               <w:rPr>
                 <w:rStyle w:val="Hipervnculo"/>
@@ -656,7 +661,7 @@
                 <w:noProof/>
                 <w:webHidden/>
               </w:rPr>
-              <w:instrText xml:space="preserve"> PAGEREF _Toc53328134 \h </w:instrText>
+              <w:instrText xml:space="preserve"> PAGEREF _Toc53438961 \h </w:instrText>
             </w:r>
             <w:r>
               <w:rPr>
@@ -700,7 +705,7 @@
               <w:lang w:val="es-AR" w:eastAsia="es-AR"/>
             </w:rPr>
           </w:pPr>
-          <w:hyperlink w:anchor="_Toc53328135" w:history="1">
+          <w:hyperlink w:anchor="_Toc53438962" w:history="1">
             <w:r>
               <w:rPr>
                 <w:rStyle w:val="Hipervnculo"/>
@@ -727,7 +732,7 @@
                 <w:noProof/>
                 <w:webHidden/>
               </w:rPr>
-              <w:instrText xml:space="preserve"> PAGEREF _Toc53328135 \h </w:instrText>
+              <w:instrText xml:space="preserve"> PAGEREF _Toc53438962 \h </w:instrText>
             </w:r>
             <w:r>
               <w:rPr>
@@ -771,7 +776,7 @@
               <w:lang w:val="es-AR" w:eastAsia="es-AR"/>
             </w:rPr>
           </w:pPr>
-          <w:hyperlink w:anchor="_Toc53328136" w:history="1">
+          <w:hyperlink w:anchor="_Toc53438963" w:history="1">
             <w:r>
               <w:rPr>
                 <w:rStyle w:val="Hipervnculo"/>
@@ -798,7 +803,7 @@
                 <w:noProof/>
                 <w:webHidden/>
               </w:rPr>
-              <w:instrText xml:space="preserve"> PAGEREF _Toc53328136 \h </w:instrText>
+              <w:instrText xml:space="preserve"> PAGEREF _Toc53438963 \h </w:instrText>
             </w:r>
             <w:r>
               <w:rPr>
@@ -842,7 +847,7 @@
               <w:lang w:val="es-AR" w:eastAsia="es-AR"/>
             </w:rPr>
           </w:pPr>
-          <w:hyperlink w:anchor="_Toc53328137" w:history="1">
+          <w:hyperlink w:anchor="_Toc53438964" w:history="1">
             <w:r>
               <w:rPr>
                 <w:rStyle w:val="Hipervnculo"/>
@@ -869,7 +874,7 @@
                 <w:noProof/>
                 <w:webHidden/>
               </w:rPr>
-              <w:instrText xml:space="preserve"> PAGEREF _Toc53328137 \h </w:instrText>
+              <w:instrText xml:space="preserve"> PAGEREF _Toc53438964 \h </w:instrText>
             </w:r>
             <w:r>
               <w:rPr>
@@ -913,7 +918,7 @@
               <w:lang w:val="es-AR" w:eastAsia="es-AR"/>
             </w:rPr>
           </w:pPr>
-          <w:hyperlink w:anchor="_Toc53328138" w:history="1">
+          <w:hyperlink w:anchor="_Toc53438965" w:history="1">
             <w:r>
               <w:rPr>
                 <w:rStyle w:val="Hipervnculo"/>
@@ -940,7 +945,7 @@
                 <w:noProof/>
                 <w:webHidden/>
               </w:rPr>
-              <w:instrText xml:space="preserve"> PAGEREF _Toc53328138 \h </w:instrText>
+              <w:instrText xml:space="preserve"> PAGEREF _Toc53438965 \h </w:instrText>
             </w:r>
             <w:r>
               <w:rPr>
@@ -984,7 +989,7 @@
               <w:lang w:val="es-AR" w:eastAsia="es-AR"/>
             </w:rPr>
           </w:pPr>
-          <w:hyperlink w:anchor="_Toc53328139" w:history="1">
+          <w:hyperlink w:anchor="_Toc53438966" w:history="1">
             <w:r>
               <w:rPr>
                 <w:rStyle w:val="Hipervnculo"/>
@@ -1011,7 +1016,7 @@
                 <w:noProof/>
                 <w:webHidden/>
               </w:rPr>
-              <w:instrText xml:space="preserve"> PAGEREF _Toc53328139 \h </w:instrText>
+              <w:instrText xml:space="preserve"> PAGEREF _Toc53438966 \h </w:instrText>
             </w:r>
             <w:r>
               <w:rPr>
@@ -1031,7 +1036,145 @@
                 <w:noProof/>
                 <w:webHidden/>
               </w:rPr>
-              <w:t>5</w:t>
+              <w:t>9</w:t>
+            </w:r>
+            <w:r>
+              <w:rPr>
+                <w:noProof/>
+                <w:webHidden/>
+              </w:rPr>
+              <w:fldChar w:fldCharType="end"/>
+            </w:r>
+          </w:hyperlink>
+        </w:p>
+        <w:p>
+          <w:pPr>
+            <w:pStyle w:val="TDC3"/>
+            <w:rPr>
+              <w:rFonts w:eastAsiaTheme="minorEastAsia"/>
+              <w:noProof/>
+              <w:sz w:val="22"/>
+              <w:szCs w:val="22"/>
+              <w:lang w:val="es-AR" w:eastAsia="es-AR"/>
+            </w:rPr>
+          </w:pPr>
+          <w:hyperlink w:anchor="_Toc53438967" w:history="1">
+            <w:r>
+              <w:rPr>
+                <w:rStyle w:val="Hipervnculo"/>
+                <w:noProof/>
+              </w:rPr>
+              <w:t>Clonación del repositorio de GIT y ubicación de carpeta del proyecto</w:t>
+            </w:r>
+            <w:r>
+              <w:rPr>
+                <w:noProof/>
+                <w:webHidden/>
+              </w:rPr>
+              <w:tab/>
+            </w:r>
+            <w:r>
+              <w:rPr>
+                <w:noProof/>
+                <w:webHidden/>
+              </w:rPr>
+              <w:fldChar w:fldCharType="begin"/>
+            </w:r>
+            <w:r>
+              <w:rPr>
+                <w:noProof/>
+                <w:webHidden/>
+              </w:rPr>
+              <w:instrText xml:space="preserve"> PAGEREF _Toc53438967 \h </w:instrText>
+            </w:r>
+            <w:r>
+              <w:rPr>
+                <w:noProof/>
+                <w:webHidden/>
+              </w:rPr>
+            </w:r>
+            <w:r>
+              <w:rPr>
+                <w:noProof/>
+                <w:webHidden/>
+              </w:rPr>
+              <w:fldChar w:fldCharType="separate"/>
+            </w:r>
+            <w:r>
+              <w:rPr>
+                <w:noProof/>
+                <w:webHidden/>
+              </w:rPr>
+              <w:t>9</w:t>
+            </w:r>
+            <w:r>
+              <w:rPr>
+                <w:noProof/>
+                <w:webHidden/>
+              </w:rPr>
+              <w:fldChar w:fldCharType="end"/>
+            </w:r>
+          </w:hyperlink>
+        </w:p>
+        <w:p>
+          <w:pPr>
+            <w:pStyle w:val="TDC3"/>
+            <w:rPr>
+              <w:rFonts w:eastAsiaTheme="minorEastAsia"/>
+              <w:noProof/>
+              <w:sz w:val="22"/>
+              <w:szCs w:val="22"/>
+              <w:lang w:val="es-AR" w:eastAsia="es-AR"/>
+            </w:rPr>
+          </w:pPr>
+          <w:hyperlink w:anchor="_Toc53438968" w:history="1">
+            <w:r>
+              <w:rPr>
+                <w:rStyle w:val="Hipervnculo"/>
+                <w:noProof/>
+              </w:rPr>
+              <w:t>Aplicación de scripts SQL</w:t>
+            </w:r>
+            <w:r>
+              <w:rPr>
+                <w:noProof/>
+                <w:webHidden/>
+              </w:rPr>
+              <w:tab/>
+            </w:r>
+            <w:r>
+              <w:rPr>
+                <w:noProof/>
+                <w:webHidden/>
+              </w:rPr>
+              <w:fldChar w:fldCharType="begin"/>
+            </w:r>
+            <w:r>
+              <w:rPr>
+                <w:noProof/>
+                <w:webHidden/>
+              </w:rPr>
+              <w:instrText xml:space="preserve"> PAGEREF _Toc53438968 \h </w:instrText>
+            </w:r>
+            <w:r>
+              <w:rPr>
+                <w:noProof/>
+                <w:webHidden/>
+              </w:rPr>
+            </w:r>
+            <w:r>
+              <w:rPr>
+                <w:noProof/>
+                <w:webHidden/>
+              </w:rPr>
+              <w:fldChar w:fldCharType="separate"/>
+            </w:r>
+            <w:r>
+              <w:rPr>
+                <w:noProof/>
+                <w:webHidden/>
+              </w:rPr>
+              <w:t>9</w:t>
             </w:r>
             <w:r>
               <w:rPr>
@@ -1055,7 +1198,7 @@
               <w:lang w:val="es-AR" w:eastAsia="es-AR"/>
             </w:rPr>
           </w:pPr>
-          <w:hyperlink w:anchor="_Toc53328140" w:history="1">
+          <w:hyperlink w:anchor="_Toc53438969" w:history="1">
             <w:r>
               <w:rPr>
                 <w:rStyle w:val="Hipervnculo"/>
@@ -1082,7 +1225,7 @@
                 <w:noProof/>
                 <w:webHidden/>
               </w:rPr>
-              <w:instrText xml:space="preserve"> PAGEREF _Toc53328140 \h </w:instrText>
+              <w:instrText xml:space="preserve"> PAGEREF _Toc53438969 \h </w:instrText>
             </w:r>
             <w:r>
               <w:rPr>
@@ -1102,7 +1245,7 @@
                 <w:noProof/>
                 <w:webHidden/>
               </w:rPr>
-              <w:t>5</w:t>
+              <w:t>11</w:t>
             </w:r>
             <w:r>
               <w:rPr>
@@ -1126,7 +1269,7 @@
               <w:lang w:val="es-AR" w:eastAsia="es-AR"/>
             </w:rPr>
           </w:pPr>
-          <w:hyperlink w:anchor="_Toc53328141" w:history="1">
+          <w:hyperlink w:anchor="_Toc53438970" w:history="1">
             <w:r>
               <w:rPr>
                 <w:rStyle w:val="Hipervnculo"/>
@@ -1153,7 +1296,7 @@
                 <w:noProof/>
                 <w:webHidden/>
               </w:rPr>
-              <w:instrText xml:space="preserve"> PAGEREF _Toc53328141 \h </w:instrText>
+              <w:instrText xml:space="preserve"> PAGEREF _Toc53438970 \h </w:instrText>
             </w:r>
             <w:r>
               <w:rPr>
@@ -1173,7 +1316,7 @@
                 <w:noProof/>
                 <w:webHidden/>
               </w:rPr>
-              <w:t>5</w:t>
+              <w:t>11</w:t>
             </w:r>
             <w:r>
               <w:rPr>
@@ -1197,7 +1340,7 @@
               <w:lang w:val="es-AR" w:eastAsia="es-AR"/>
             </w:rPr>
           </w:pPr>
-          <w:hyperlink w:anchor="_Toc53328142" w:history="1">
+          <w:hyperlink w:anchor="_Toc53438971" w:history="1">
             <w:r>
               <w:rPr>
                 <w:rStyle w:val="Hipervnculo"/>
@@ -1224,7 +1367,7 @@
                 <w:noProof/>
                 <w:webHidden/>
               </w:rPr>
-              <w:instrText xml:space="preserve"> PAGEREF _Toc53328142 \h </w:instrText>
+              <w:instrText xml:space="preserve"> PAGEREF _Toc53438971 \h </w:instrText>
             </w:r>
             <w:r>
               <w:rPr>
@@ -1244,7 +1387,7 @@
                 <w:noProof/>
                 <w:webHidden/>
               </w:rPr>
-              <w:t>5</w:t>
+              <w:t>12</w:t>
             </w:r>
             <w:r>
               <w:rPr>
@@ -1284,6 +1427,7 @@
         <w:dataBinding w:prefixMappings="xmlns:ns0='http://purl.org/dc/elements/1.1/' xmlns:ns1='http://schemas.openxmlformats.org/package/2006/metadata/core-properties' " w:xpath="/ns1:coreProperties[1]/ns0:title[1]" w:storeItemID="{6C3C8BC8-F283-45AE-878A-BAB7291924A1}"/>
         <w:text/>
       </w:sdtPr>
+      <w:sdtEndPr/>
       <w:sdtContent>
         <w:p>
           <w:pPr>
@@ -1302,12 +1446,7 @@
       <w:pPr>
         <w:pStyle w:val="PSI-Ttulo1"/>
       </w:pPr>
-    </w:p>
-    <w:p>
-      <w:pPr>
-        <w:pStyle w:val="PSI-Ttulo1"/>
-      </w:pPr>
-      <w:bookmarkStart w:id="0" w:name="_Toc53328134"/>
+      <w:bookmarkStart w:id="0" w:name="_Toc53438961"/>
       <w:r>
         <w:t>Introducción</w:t>
       </w:r>
@@ -1317,7 +1456,7 @@
       <w:pPr>
         <w:pStyle w:val="PSI-Ttulo2"/>
       </w:pPr>
-      <w:bookmarkStart w:id="1" w:name="_Toc53328135"/>
+      <w:bookmarkStart w:id="1" w:name="_Toc53438962"/>
       <w:r>
         <w:t>Objetivo de este Manual</w:t>
       </w:r>
@@ -1384,7 +1523,7 @@
       <w:pPr>
         <w:pStyle w:val="PSI-Ttulo1"/>
       </w:pPr>
-      <w:bookmarkStart w:id="2" w:name="_Toc53328136"/>
+      <w:bookmarkStart w:id="2" w:name="_Toc53438963"/>
       <w:r>
         <w:t xml:space="preserve">Requerimientos </w:t>
       </w:r>
@@ -1697,7 +1836,6 @@
               <w:ind w:left="0" w:firstLine="17"/>
             </w:pPr>
             <w:r>
-              <w:lastRenderedPageBreak/>
               <w:t>Software Existente:</w:t>
             </w:r>
           </w:p>
@@ -1719,6 +1857,7 @@
           </w:p>
           <w:p>
             <w:r>
+              <w:lastRenderedPageBreak/>
               <w:t>Esto puede lograrse teniendo preparado un ambiente LAMP (servidor Linux) o instalando XAMPP en Windows/Linux/Mac OS.</w:t>
             </w:r>
           </w:p>
@@ -1744,6 +1883,7 @@
               <w:ind w:left="0" w:firstLine="17"/>
             </w:pPr>
             <w:r>
+              <w:lastRenderedPageBreak/>
               <w:t>Acceso Red:</w:t>
             </w:r>
           </w:p>
@@ -1792,7 +1932,7 @@
       <w:pPr>
         <w:pStyle w:val="PSI-Ttulo1"/>
       </w:pPr>
-      <w:bookmarkStart w:id="3" w:name="_Toc53328137"/>
+      <w:bookmarkStart w:id="3" w:name="_Toc53438964"/>
       <w:r>
         <w:t>Instalación</w:t>
       </w:r>
@@ -1830,11 +1970,12 @@
         <w:t>?</w:t>
       </w:r>
     </w:p>
+    <w:p/>
     <w:p>
       <w:pPr>
         <w:pStyle w:val="PSI-Ttulo2"/>
       </w:pPr>
-      <w:bookmarkStart w:id="4" w:name="_Toc53328138"/>
+      <w:bookmarkStart w:id="4" w:name="_Toc53438965"/>
       <w:r>
         <w:t>Instalar otro Software</w:t>
       </w:r>
@@ -1845,7 +1986,19 @@
         <w:t xml:space="preserve">En esta sección, se detalla como instalar XAMPP </w:t>
       </w:r>
       <w:r>
-        <w:t>de modo que el servidor este listo para alojar al Sistema VASPA.</w:t>
+        <w:t>de modo que el</w:t>
+      </w:r>
+      <w:r>
+        <w:t xml:space="preserve"> equipo que actuará como</w:t>
+      </w:r>
+      <w:r>
+        <w:t xml:space="preserve"> servidor est</w:t>
+      </w:r>
+      <w:r>
+        <w:t>é</w:t>
+      </w:r>
+      <w:r>
+        <w:t xml:space="preserve"> listo para alojar al Sistema VASPA.</w:t>
       </w:r>
     </w:p>
     <w:p>
@@ -1866,10 +2019,7 @@
         <w:t xml:space="preserve">Allí, deberá descargar la versión </w:t>
       </w:r>
       <w:r>
-        <w:t>7.2.32</w:t>
-      </w:r>
-      <w:r>
-        <w:t xml:space="preserve"> </w:t>
+        <w:t xml:space="preserve">7.2.32 </w:t>
       </w:r>
       <w:r>
         <w:t>para Windows.</w:t>
@@ -1882,6 +2032,9 @@
     </w:p>
     <w:p>
       <w:r>
+        <w:rPr>
+          <w:noProof/>
+        </w:rPr>
         <w:drawing>
           <wp:inline distT="0" distB="0" distL="0" distR="0" wp14:anchorId="345BD869" wp14:editId="0C9E5721">
             <wp:extent cx="3274326" cy="2765697"/>
@@ -1947,6 +2100,9 @@
         <w:ind w:left="0" w:firstLine="0"/>
       </w:pPr>
       <w:r>
+        <w:rPr>
+          <w:noProof/>
+        </w:rPr>
         <w:drawing>
           <wp:inline distT="0" distB="0" distL="0" distR="0" wp14:anchorId="298D94AE" wp14:editId="17868062">
             <wp:extent cx="3479042" cy="2939021"/>
@@ -2011,6 +2167,9 @@
         <w:ind w:left="0" w:firstLine="0"/>
       </w:pPr>
       <w:r>
+        <w:rPr>
+          <w:noProof/>
+        </w:rPr>
         <w:drawing>
           <wp:inline distT="0" distB="0" distL="0" distR="0" wp14:anchorId="31E9D243" wp14:editId="1A0D2AB9">
             <wp:extent cx="3611981" cy="3050275"/>
@@ -2075,6 +2234,9 @@
         <w:ind w:left="0" w:firstLine="0"/>
       </w:pPr>
       <w:r>
+        <w:rPr>
+          <w:noProof/>
+        </w:rPr>
         <w:lastRenderedPageBreak/>
         <w:drawing>
           <wp:inline distT="0" distB="0" distL="0" distR="0" wp14:anchorId="6A844A72" wp14:editId="201815EB">
@@ -2140,6 +2302,9 @@
         <w:ind w:left="0" w:firstLine="0"/>
       </w:pPr>
       <w:r>
+        <w:rPr>
+          <w:noProof/>
+        </w:rPr>
         <w:drawing>
           <wp:inline distT="0" distB="0" distL="0" distR="0" wp14:anchorId="31DE015E" wp14:editId="25EF4CBE">
             <wp:extent cx="4094925" cy="2470245"/>
@@ -2209,6 +2374,9 @@
         <w:ind w:left="0" w:firstLine="0"/>
       </w:pPr>
       <w:r>
+        <w:rPr>
+          <w:noProof/>
+        </w:rPr>
         <w:lastRenderedPageBreak/>
         <w:drawing>
           <wp:inline distT="0" distB="0" distL="0" distR="0" wp14:anchorId="03FA6E00" wp14:editId="3DCAF141">
@@ -2269,8 +2437,31 @@
       <w:r>
         <w:br/>
       </w:r>
-      <w:bookmarkStart w:id="5" w:name="_Toc53328139"/>
-      <w:r>
+    </w:p>
+    <w:p>
+      <w:pPr>
+        <w:rPr>
+          <w:rFonts w:asciiTheme="majorHAnsi" w:eastAsiaTheme="majorEastAsia" w:hAnsiTheme="majorHAnsi" w:cstheme="majorBidi"/>
+          <w:b/>
+          <w:bCs/>
+          <w:color w:val="4F81BD" w:themeColor="accent1"/>
+          <w:sz w:val="26"/>
+          <w:szCs w:val="26"/>
+          <w:lang w:val="es-AR"/>
+        </w:rPr>
+      </w:pPr>
+      <w:r>
+        <w:br w:type="page"/>
+      </w:r>
+    </w:p>
+    <w:p>
+      <w:pPr>
+        <w:pStyle w:val="PSI-Ttulo2"/>
+        <w:ind w:left="0" w:firstLine="0"/>
+      </w:pPr>
+      <w:bookmarkStart w:id="5" w:name="_Toc53438966"/>
+      <w:r>
+        <w:lastRenderedPageBreak/>
         <w:t xml:space="preserve">Instalar </w:t>
       </w:r>
       <w:r>
@@ -2288,24 +2479,404 @@
       </w:r>
     </w:p>
     <w:p>
-      <w:pPr>
-        <w:pStyle w:val="PSI-Comentario"/>
-      </w:pPr>
-      <w:r>
-        <w:t>[Explicar los pasos a seguir para la correcta instalación del Software]</w:t>
-      </w:r>
-    </w:p>
-    <w:p>
-      <w:pPr>
-        <w:pStyle w:val="PSI-Comentario"/>
-      </w:pPr>
+      <w:r>
+        <w:t xml:space="preserve">La instalación de este producto es bastante sencilla. </w:t>
+      </w:r>
+      <w:r>
+        <w:t>Se basa en realizar una clonación de un repositorio de GIT y en la aplicación de algunos scripts SQL.</w:t>
+      </w:r>
+    </w:p>
+    <w:p>
+      <w:pPr>
+        <w:pStyle w:val="PSI-Ttulo3"/>
+      </w:pPr>
+      <w:bookmarkStart w:id="6" w:name="_Toc53438967"/>
+      <w:r>
+        <w:t>Clonación del repositorio de GIT y ubicación de carpeta del proyecto</w:t>
+      </w:r>
+      <w:bookmarkEnd w:id="6"/>
+    </w:p>
+    <w:p>
+      <w:r>
+        <w:t>Una vez instalado XAMPP, deberá ir a la carpeta donde ha realizado la instalación y localizar la carpeta “</w:t>
+      </w:r>
+      <w:proofErr w:type="spellStart"/>
+      <w:r>
+        <w:t>htdocs</w:t>
+      </w:r>
+      <w:proofErr w:type="spellEnd"/>
+      <w:r>
+        <w:t>”:</w:t>
+      </w:r>
+    </w:p>
+    <w:p>
+      <w:r>
+        <w:drawing>
+          <wp:inline distT="0" distB="0" distL="0" distR="0" wp14:anchorId="04C2A3F2" wp14:editId="6B1B7EED">
+            <wp:extent cx="3832126" cy="3759958"/>
+            <wp:effectExtent l="76200" t="76200" r="111760" b="107315"/>
+            <wp:docPr id="15" name="Imagen 15"/>
+            <wp:cNvGraphicFramePr>
+              <a:graphicFrameLocks xmlns:a="http://schemas.openxmlformats.org/drawingml/2006/main" noChangeAspect="1"/>
+            </wp:cNvGraphicFramePr>
+            <a:graphic xmlns:a="http://schemas.openxmlformats.org/drawingml/2006/main">
+              <a:graphicData uri="http://schemas.openxmlformats.org/drawingml/2006/picture">
+                <pic:pic xmlns:pic="http://schemas.openxmlformats.org/drawingml/2006/picture">
+                  <pic:nvPicPr>
+                    <pic:cNvPr id="1" name=""/>
+                    <pic:cNvPicPr/>
+                  </pic:nvPicPr>
+                  <pic:blipFill>
+                    <a:blip r:embed="rId18"/>
+                    <a:stretch>
+                      <a:fillRect/>
+                    </a:stretch>
+                  </pic:blipFill>
+                  <pic:spPr>
+                    <a:xfrm>
+                      <a:off x="0" y="0"/>
+                      <a:ext cx="3857389" cy="3784745"/>
+                    </a:xfrm>
+                    <a:prstGeom prst="rect">
+                      <a:avLst/>
+                    </a:prstGeom>
+                    <a:ln w="38100" cap="sq">
+                      <a:solidFill>
+                        <a:srgbClr val="000000"/>
+                      </a:solidFill>
+                      <a:prstDash val="solid"/>
+                      <a:miter lim="800000"/>
+                    </a:ln>
+                    <a:effectLst>
+                      <a:outerShdw blurRad="50800" dist="38100" dir="2700000" algn="tl" rotWithShape="0">
+                        <a:srgbClr val="000000">
+                          <a:alpha val="43000"/>
+                        </a:srgbClr>
+                      </a:outerShdw>
+                    </a:effectLst>
+                  </pic:spPr>
+                </pic:pic>
+              </a:graphicData>
+            </a:graphic>
+          </wp:inline>
+        </w:drawing>
+      </w:r>
+    </w:p>
+    <w:p>
+      <w:r>
+        <w:t>Deberá ingresar en esta carpeta y, allí, deberá crear una carpeta llamada “</w:t>
+      </w:r>
+      <w:proofErr w:type="spellStart"/>
+      <w:r>
+        <w:t>vaspa</w:t>
+      </w:r>
+      <w:proofErr w:type="spellEnd"/>
+      <w:r>
+        <w:t xml:space="preserve">”. En esta carpeta deberá clonar el siguiente repositorio GIT: </w:t>
+      </w:r>
+      <w:hyperlink r:id="rId19" w:history="1">
+        <w:r>
+          <w:rPr>
+            <w:rStyle w:val="Hipervnculo"/>
+          </w:rPr>
+          <w:t>https://github.com/fge23/Sistema-VASPA</w:t>
+        </w:r>
+      </w:hyperlink>
+      <w:r>
+        <w:t xml:space="preserve"> </w:t>
+      </w:r>
+    </w:p>
+    <w:p>
+      <w:r>
+        <w:t>Una vez realizado lo anterior, habrá completado la instalación del código fuente.</w:t>
+      </w:r>
+    </w:p>
+    <w:p>
+      <w:pPr>
+        <w:pStyle w:val="PSI-Ttulo3"/>
+      </w:pPr>
+      <w:bookmarkStart w:id="7" w:name="_Toc53438968"/>
+      <w:r>
+        <w:t>Aplicación de scripts SQL</w:t>
+      </w:r>
+      <w:bookmarkEnd w:id="7"/>
+      <w:r>
+        <w:t xml:space="preserve"> </w:t>
+      </w:r>
+    </w:p>
+    <w:p>
+      <w:r>
+        <w:t>El último paso para dejar funcionando el sistema es la aplicación de scripts SQL</w:t>
+      </w:r>
+      <w:r>
+        <w:t>.</w:t>
+      </w:r>
+    </w:p>
+    <w:p>
+      <w:r>
+        <w:t xml:space="preserve">Esto lo puede realizar ingresando la siguiente URL en su navegador: </w:t>
+      </w:r>
+      <w:hyperlink r:id="rId20" w:history="1">
+        <w:r>
+          <w:rPr>
+            <w:rStyle w:val="Hipervnculo"/>
+          </w:rPr>
+          <w:t>localhost/</w:t>
+        </w:r>
+        <w:proofErr w:type="spellStart"/>
+        <w:r>
+          <w:rPr>
+            <w:rStyle w:val="Hipervnculo"/>
+          </w:rPr>
+          <w:t>phpmyadmin</w:t>
+        </w:r>
+        <w:proofErr w:type="spellEnd"/>
+        <w:r>
+          <w:rPr>
+            <w:rStyle w:val="Hipervnculo"/>
+          </w:rPr>
+          <w:t>/</w:t>
+        </w:r>
+        <w:proofErr w:type="spellStart"/>
+        <w:r>
+          <w:rPr>
+            <w:rStyle w:val="Hipervnculo"/>
+          </w:rPr>
+          <w:t>server_import.php</w:t>
+        </w:r>
+        <w:proofErr w:type="spellEnd"/>
+      </w:hyperlink>
+      <w:r>
+        <w:t xml:space="preserve"> </w:t>
+      </w:r>
+    </w:p>
+    <w:p>
+      <w:r>
+        <w:t>Debería ver una pantalla como la siguiente:</w:t>
+      </w:r>
+    </w:p>
+    <w:p>
+      <w:r>
+        <w:lastRenderedPageBreak/>
+        <w:drawing>
+          <wp:inline distT="0" distB="0" distL="0" distR="0" wp14:anchorId="4C9903BF" wp14:editId="2506C0F7">
+            <wp:extent cx="6014410" cy="2530522"/>
+            <wp:effectExtent l="76200" t="76200" r="120015" b="117475"/>
+            <wp:docPr id="18" name="Imagen 18"/>
+            <wp:cNvGraphicFramePr>
+              <a:graphicFrameLocks xmlns:a="http://schemas.openxmlformats.org/drawingml/2006/main" noChangeAspect="1"/>
+            </wp:cNvGraphicFramePr>
+            <a:graphic xmlns:a="http://schemas.openxmlformats.org/drawingml/2006/main">
+              <a:graphicData uri="http://schemas.openxmlformats.org/drawingml/2006/picture">
+                <pic:pic xmlns:pic="http://schemas.openxmlformats.org/drawingml/2006/picture">
+                  <pic:nvPicPr>
+                    <pic:cNvPr id="1" name=""/>
+                    <pic:cNvPicPr/>
+                  </pic:nvPicPr>
+                  <pic:blipFill>
+                    <a:blip r:embed="rId21"/>
+                    <a:stretch>
+                      <a:fillRect/>
+                    </a:stretch>
+                  </pic:blipFill>
+                  <pic:spPr>
+                    <a:xfrm>
+                      <a:off x="0" y="0"/>
+                      <a:ext cx="6021929" cy="2533686"/>
+                    </a:xfrm>
+                    <a:prstGeom prst="rect">
+                      <a:avLst/>
+                    </a:prstGeom>
+                    <a:ln w="38100" cap="sq">
+                      <a:solidFill>
+                        <a:srgbClr val="000000"/>
+                      </a:solidFill>
+                      <a:prstDash val="solid"/>
+                      <a:miter lim="800000"/>
+                    </a:ln>
+                    <a:effectLst>
+                      <a:outerShdw blurRad="50800" dist="38100" dir="2700000" algn="tl" rotWithShape="0">
+                        <a:srgbClr val="000000">
+                          <a:alpha val="43000"/>
+                        </a:srgbClr>
+                      </a:outerShdw>
+                    </a:effectLst>
+                  </pic:spPr>
+                </pic:pic>
+              </a:graphicData>
+            </a:graphic>
+          </wp:inline>
+        </w:drawing>
+      </w:r>
+    </w:p>
+    <w:p>
+      <w:r>
+        <w:t xml:space="preserve">En ella deberá </w:t>
+      </w:r>
+      <w:proofErr w:type="spellStart"/>
+      <w:r>
+        <w:t>clickear</w:t>
+      </w:r>
+      <w:proofErr w:type="spellEnd"/>
+      <w:r>
+        <w:t xml:space="preserve"> en el botón “Seleccionar archivo”. Allí, deberá importar los siguientes scripts según su orden numérico.</w:t>
+      </w:r>
+    </w:p>
+    <w:p>
+      <w:r>
+        <w:drawing>
+          <wp:inline distT="0" distB="0" distL="0" distR="0" wp14:anchorId="4517DBE2" wp14:editId="26DB0795">
+            <wp:extent cx="4595358" cy="804080"/>
+            <wp:effectExtent l="76200" t="76200" r="110490" b="110490"/>
+            <wp:docPr id="17" name="Imagen 17"/>
+            <wp:cNvGraphicFramePr>
+              <a:graphicFrameLocks xmlns:a="http://schemas.openxmlformats.org/drawingml/2006/main" noChangeAspect="1"/>
+            </wp:cNvGraphicFramePr>
+            <a:graphic xmlns:a="http://schemas.openxmlformats.org/drawingml/2006/main">
+              <a:graphicData uri="http://schemas.openxmlformats.org/drawingml/2006/picture">
+                <pic:pic xmlns:pic="http://schemas.openxmlformats.org/drawingml/2006/picture">
+                  <pic:nvPicPr>
+                    <pic:cNvPr id="1" name=""/>
+                    <pic:cNvPicPr/>
+                  </pic:nvPicPr>
+                  <pic:blipFill>
+                    <a:blip r:embed="rId22"/>
+                    <a:stretch>
+                      <a:fillRect/>
+                    </a:stretch>
+                  </pic:blipFill>
+                  <pic:spPr>
+                    <a:xfrm>
+                      <a:off x="0" y="0"/>
+                      <a:ext cx="4657042" cy="814873"/>
+                    </a:xfrm>
+                    <a:prstGeom prst="rect">
+                      <a:avLst/>
+                    </a:prstGeom>
+                    <a:ln w="38100" cap="sq">
+                      <a:solidFill>
+                        <a:srgbClr val="000000"/>
+                      </a:solidFill>
+                      <a:prstDash val="solid"/>
+                      <a:miter lim="800000"/>
+                    </a:ln>
+                    <a:effectLst>
+                      <a:outerShdw blurRad="50800" dist="38100" dir="2700000" algn="tl" rotWithShape="0">
+                        <a:srgbClr val="000000">
+                          <a:alpha val="43000"/>
+                        </a:srgbClr>
+                      </a:outerShdw>
+                    </a:effectLst>
+                  </pic:spPr>
+                </pic:pic>
+              </a:graphicData>
+            </a:graphic>
+          </wp:inline>
+        </w:drawing>
+      </w:r>
+    </w:p>
+    <w:p>
+      <w:pPr>
+        <w:ind w:left="0" w:firstLine="0"/>
+        <w:rPr>
+          <w:b/>
+          <w:bCs/>
+        </w:rPr>
+      </w:pPr>
+      <w:r>
+        <w:t xml:space="preserve">Estos scripts podrá encontrarlos en </w:t>
+      </w:r>
+      <w:r>
+        <w:rPr>
+          <w:b/>
+          <w:bCs/>
+        </w:rPr>
+        <w:t>\</w:t>
+      </w:r>
+      <w:proofErr w:type="spellStart"/>
+      <w:r>
+        <w:rPr>
+          <w:b/>
+          <w:bCs/>
+        </w:rPr>
+        <w:t>htdocs</w:t>
+      </w:r>
+      <w:proofErr w:type="spellEnd"/>
+      <w:r>
+        <w:rPr>
+          <w:b/>
+          <w:bCs/>
+        </w:rPr>
+        <w:t>\</w:t>
+      </w:r>
+      <w:proofErr w:type="spellStart"/>
+      <w:r>
+        <w:rPr>
+          <w:b/>
+          <w:bCs/>
+        </w:rPr>
+        <w:t>vaspa</w:t>
+      </w:r>
+      <w:proofErr w:type="spellEnd"/>
+      <w:r>
+        <w:rPr>
+          <w:b/>
+          <w:bCs/>
+        </w:rPr>
+        <w:t>\</w:t>
+      </w:r>
+      <w:proofErr w:type="spellStart"/>
+      <w:r>
+        <w:rPr>
+          <w:b/>
+          <w:bCs/>
+        </w:rPr>
+        <w:t>CodigoFuente</w:t>
+      </w:r>
+      <w:proofErr w:type="spellEnd"/>
+      <w:r>
+        <w:rPr>
+          <w:b/>
+          <w:bCs/>
+        </w:rPr>
+        <w:t>\</w:t>
+      </w:r>
+      <w:proofErr w:type="spellStart"/>
+      <w:r>
+        <w:rPr>
+          <w:b/>
+          <w:bCs/>
+        </w:rPr>
+        <w:t>scriptBD</w:t>
+      </w:r>
+      <w:proofErr w:type="spellEnd"/>
+    </w:p>
+    <w:p>
+      <w:pPr>
+        <w:ind w:left="0" w:firstLine="0"/>
+      </w:pPr>
+      <w:r>
+        <w:rPr>
+          <w:u w:val="single"/>
+        </w:rPr>
+        <w:t>Aclaración:</w:t>
+      </w:r>
+      <w:r>
+        <w:t xml:space="preserve"> la aplicación de los primeros dos scripts es necesaria, ya que el primero crea la base de datos de usuarios y sus tablas y, el segundo, crea la base de datos y las tablas del Sistema VASPA. El tercer script es opcional ya que carga con datos sobre carreras, asignaturas, etc. las tablas del sistema y esto puede realizarse desde cero utilizando el sistema web.</w:t>
+      </w:r>
+    </w:p>
+    <w:p>
+      <w:r>
+        <w:br w:type="page"/>
+      </w:r>
     </w:p>
     <w:p>
       <w:pPr>
         <w:pStyle w:val="PSI-Ttulo1"/>
       </w:pPr>
-      <w:bookmarkStart w:id="6" w:name="_Toc53328140"/>
-      <w:r>
+      <w:bookmarkStart w:id="8" w:name="_Toc53438969"/>
+      <w:r>
+        <w:lastRenderedPageBreak/>
         <w:t>Desinstalar</w:t>
       </w:r>
       <w:r>
@@ -2323,7 +2894,7 @@
       <w:r>
         <w:t>Software</w:t>
       </w:r>
-      <w:bookmarkEnd w:id="6"/>
+      <w:bookmarkEnd w:id="8"/>
     </w:p>
     <w:p>
       <w:r>
@@ -2352,7 +2923,6 @@
         <w:rPr>
           <w:noProof/>
         </w:rPr>
-        <w:lastRenderedPageBreak/>
         <w:drawing>
           <wp:inline distT="0" distB="0" distL="0" distR="0" wp14:anchorId="4FC23093" wp14:editId="2805BBFF">
             <wp:extent cx="3771900" cy="2011907"/>
@@ -2369,7 +2939,7 @@
                     <pic:cNvPicPr/>
                   </pic:nvPicPr>
                   <pic:blipFill>
-                    <a:blip r:embed="rId18"/>
+                    <a:blip r:embed="rId23"/>
                     <a:stretch>
                       <a:fillRect/>
                     </a:stretch>
@@ -2445,7 +3015,7 @@
                     <pic:cNvPicPr/>
                   </pic:nvPicPr>
                   <pic:blipFill>
-                    <a:blip r:embed="rId19"/>
+                    <a:blip r:embed="rId24"/>
                     <a:stretch>
                       <a:fillRect/>
                     </a:stretch>
@@ -2489,11 +3059,11 @@
       <w:pPr>
         <w:pStyle w:val="PSI-Ttulo1"/>
       </w:pPr>
-      <w:bookmarkStart w:id="7" w:name="_Toc53328141"/>
+      <w:bookmarkStart w:id="9" w:name="_Toc53438970"/>
       <w:r>
         <w:t>Problemas de Instalación</w:t>
       </w:r>
-      <w:bookmarkEnd w:id="7"/>
+      <w:bookmarkEnd w:id="9"/>
     </w:p>
     <w:p>
       <w:r>
@@ -2521,7 +3091,7 @@
                     <pic:cNvPicPr/>
                   </pic:nvPicPr>
                   <pic:blipFill>
-                    <a:blip r:embed="rId20"/>
+                    <a:blip r:embed="rId25"/>
                     <a:stretch>
                       <a:fillRect/>
                     </a:stretch>
@@ -2563,6 +3133,7 @@
     </w:p>
     <w:p>
       <w:r>
+        <w:lastRenderedPageBreak/>
         <w:t xml:space="preserve">La solución es bastante sencilla. Se debe ir a Panel de Control </w:t>
       </w:r>
       <w:r>
@@ -2591,7 +3162,6 @@
     </w:p>
     <w:p>
       <w:r>
-        <w:lastRenderedPageBreak/>
         <w:t>Dado que la instalación es muy sencilla, durante el proceso de desarrollo no se han detectado otros problemas que puedan ocurrir en dicha instalación.</w:t>
       </w:r>
     </w:p>
@@ -2600,11 +3170,11 @@
       <w:pPr>
         <w:pStyle w:val="PSI-Ttulo1"/>
       </w:pPr>
-      <w:bookmarkStart w:id="8" w:name="_Toc53328142"/>
+      <w:bookmarkStart w:id="10" w:name="_Toc53438971"/>
       <w:r>
         <w:t>Empezar a utilizar el Producto</w:t>
       </w:r>
-      <w:bookmarkEnd w:id="8"/>
+      <w:bookmarkEnd w:id="10"/>
       <w:r>
         <w:t xml:space="preserve"> </w:t>
       </w:r>
@@ -2642,8 +3212,8 @@
       </w:pPr>
     </w:p>
     <w:sectPr>
-      <w:headerReference w:type="default" r:id="rId21"/>
-      <w:footerReference w:type="default" r:id="rId22"/>
+      <w:headerReference w:type="default" r:id="rId26"/>
+      <w:footerReference w:type="default" r:id="rId27"/>
       <w:pgSz w:w="11906" w:h="16838"/>
       <w:pgMar w:top="1535" w:right="1701" w:bottom="1417" w:left="1701" w:header="567" w:footer="572" w:gutter="0"/>
       <w:cols w:space="708"/>
@@ -2696,6 +3266,7 @@
         <w:dataBinding w:prefixMappings="xmlns:ns0='http://schemas.openxmlformats.org/officeDocument/2006/extended-properties' " w:xpath="/ns0:Properties[1]/ns0:Company[1]" w:storeItemID="{6668398D-A668-4E3E-A5EB-62B293D839F1}"/>
         <w:text/>
       </w:sdtPr>
+      <w:sdtEndPr/>
       <w:sdtContent>
         <w:r>
           <w:rPr>
@@ -2749,10 +3320,8 @@
           <w:docPartUnique/>
         </w:docPartObj>
       </w:sdtPr>
+      <w:sdtEndPr/>
       <w:sdtContent>
-        <w:r>
-          <w:tab/>
-        </w:r>
         <w:r>
           <w:tab/>
         </w:r>
@@ -2860,6 +3429,7 @@
       <w:dataBinding w:prefixMappings="xmlns:ns0='http://purl.org/dc/elements/1.1/' xmlns:ns1='http://schemas.openxmlformats.org/package/2006/metadata/core-properties' " w:xpath="/ns1:coreProperties[1]/ns0:creator[1]" w:storeItemID="{6C3C8BC8-F283-45AE-878A-BAB7291924A1}"/>
       <w:text/>
     </w:sdtPr>
+    <w:sdtEndPr/>
     <w:sdtContent>
       <w:p>
         <w:pPr>
@@ -2916,6 +3486,7 @@
       <w:dataBinding w:prefixMappings="xmlns:ns0='http://schemas.openxmlformats.org/package/2006/metadata/core-properties' xmlns:ns1='http://purl.org/dc/elements/1.1/'" w:xpath="/ns0:coreProperties[1]/ns1:title[1]" w:storeItemID="{6C3C8BC8-F283-45AE-878A-BAB7291924A1}"/>
       <w:text/>
     </w:sdtPr>
+    <w:sdtEndPr/>
     <w:sdtContent>
       <w:p>
         <w:pPr>
@@ -3106,6 +3677,7 @@
         <w:dataBinding w:prefixMappings="xmlns:ns0='http://schemas.openxmlformats.org/package/2006/metadata/core-properties' xmlns:ns1='http://purl.org/dc/elements/1.1/'" w:xpath="/ns0:coreProperties[1]/ns1:subject[1]" w:storeItemID="{6C3C8BC8-F283-45AE-878A-BAB7291924A1}"/>
         <w:text/>
       </w:sdtPr>
+      <w:sdtEndPr/>
       <w:sdtContent>
         <w:r>
           <w:rPr>
@@ -5514,7 +6086,6 @@
     <w:basedOn w:val="Normal"/>
     <w:link w:val="PiedepginaCar"/>
     <w:uiPriority w:val="99"/>
-    <w:semiHidden/>
     <w:unhideWhenUsed/>
     <w:rsid w:val="00C94FBE"/>
     <w:pPr>
@@ -5530,7 +6101,6 @@
     <w:basedOn w:val="Fuentedeprrafopredeter"/>
     <w:link w:val="Piedepgina"/>
     <w:uiPriority w:val="99"/>
-    <w:semiHidden/>
     <w:rsid w:val="00C94FBE"/>
   </w:style>
   <w:style w:type="paragraph" w:customStyle="1" w:styleId="14B321CC4E794F07AD0E6FF1AA38FC7C">

</xml_diff>